<commit_message>
Minor changes to design idea (Assignment 1)
</commit_message>
<xml_diff>
--- a/design-docs/Design Rational for Assignment 1.docx
+++ b/design-docs/Design Rational for Assignment 1.docx
@@ -3,7 +3,21 @@
 <w:document xmlns:wpc="http://schemas.microsoft.com/office/word/2010/wordprocessingCanvas" xmlns:cx="http://schemas.microsoft.com/office/drawing/2014/chartex" xmlns:cx1="http://schemas.microsoft.com/office/drawing/2015/9/8/chartex" xmlns:cx2="http://schemas.microsoft.com/office/drawing/2015/10/21/chartex" xmlns:cx3="http://schemas.microsoft.com/office/drawing/2016/5/9/chartex" xmlns:cx4="http://schemas.microsoft.com/office/drawing/2016/5/10/chartex" xmlns:cx5="http://schemas.microsoft.com/office/drawing/2016/5/11/chartex" xmlns:cx6="http://schemas.microsoft.com/office/drawing/2016/5/12/chartex" xmlns:cx7="http://schemas.microsoft.com/office/drawing/2016/5/13/chartex" xmlns:cx8="http://schemas.microsoft.com/office/drawing/2016/5/14/chartex" xmlns:mc="http://schemas.openxmlformats.org/markup-compatibility/2006" xmlns:aink="http://schemas.microsoft.com/office/drawing/2016/ink" xmlns:am3d="http://schemas.microsoft.com/office/drawing/2017/model3d" xmlns:o="urn:schemas-microsoft-com:office:office" xmlns:r="http://schemas.openxmlformats.org/officeDocument/2006/relationships" xmlns:m="http://schemas.openxmlformats.org/officeDocument/2006/math" xmlns:v="urn:schemas-microsoft-com:vml" xmlns:wp14="http://schemas.microsoft.com/office/word/2010/wordprocessingDrawing" xmlns:wp="http://schemas.openxmlformats.org/drawingml/2006/wordprocessingDrawing" xmlns:w10="urn:schemas-microsoft-com:office:word" xmlns:w="http://schemas.openxmlformats.org/wordprocessingml/2006/main" xmlns:w14="http://schemas.microsoft.com/office/word/2010/wordml" xmlns:w15="http://schemas.microsoft.com/office/word/2012/wordml" xmlns:w16cid="http://schemas.microsoft.com/office/word/2016/wordml/cid" xmlns:w16se="http://schemas.microsoft.com/office/word/2015/wordml/symex" xmlns:wpg="http://schemas.microsoft.com/office/word/2010/wordprocessingGroup" xmlns:wpi="http://schemas.microsoft.com/office/word/2010/wordprocessingInk" xmlns:wne="http://schemas.microsoft.com/office/word/2006/wordml" xmlns:wps="http://schemas.microsoft.com/office/word/2010/wordprocessingShape" mc:Ignorable="w14 w15 w16se w16cid wp14">
   <w:body>
     <w:p>
-      <w:r>
+      <w:pPr>
+        <w:rPr>
+          <w:b/>
+          <w:bCs/>
+          <w:sz w:val="28"/>
+          <w:szCs w:val="28"/>
+        </w:rPr>
+      </w:pPr>
+      <w:r>
+        <w:rPr>
+          <w:b/>
+          <w:bCs/>
+          <w:sz w:val="28"/>
+          <w:szCs w:val="28"/>
+        </w:rPr>
         <w:t>Design Rational for Assignment 1</w:t>
       </w:r>
     </w:p>
@@ -37,7 +51,28 @@
         <w:pStyle w:val="ListParagraph"/>
       </w:pPr>
       <w:r>
-        <w:t>This class is created that extends the AttackAction class to accommodate the need for zombie to decrease their probability of punch when they lose one or both their limb. It is created because, both zombies and human inherit from the AttackAction class previously, hence we will have to create a new class so that it won’t affect the human attack. Besides, having a class for zombie attack means that we will have shorter code at the zombie class.</w:t>
+        <w:t>This class is created that extends the AttackAction class to accommodate the need for zombie to decrease their probability of punch when they lose one or both their limb.</w:t>
+      </w:r>
+      <w:r>
+        <w:t xml:space="preserve"> Modifying the code at AttackAction class has a high risk of breaking it, because some major changes are needed in the execute method, making a new class not only shorten the code but also reduce the chance of breaking the </w:t>
+      </w:r>
+      <w:r>
+        <w:t>getAllow</w:t>
+      </w:r>
+      <w:r>
+        <w:t>a</w:t>
+      </w:r>
+      <w:r>
+        <w:t>bleAction</w:t>
+      </w:r>
+      <w:r>
+        <w:t xml:space="preserve"> class which might affect the human class</w:t>
+      </w:r>
+      <w:r>
+        <w:t>.</w:t>
+      </w:r>
+      <w:r>
+        <w:t xml:space="preserve">  </w:t>
       </w:r>
     </w:p>
     <w:p>
@@ -62,22 +97,15 @@
           <w:b/>
           <w:bCs/>
         </w:rPr>
-        <w:t>Weapon</w:t>
-      </w:r>
-      <w:r>
-        <w:rPr>
-          <w:b/>
-          <w:bCs/>
-        </w:rPr>
-        <w:t>Limb</w:t>
-      </w:r>
-    </w:p>
-    <w:p>
-      <w:pPr>
-        <w:pStyle w:val="ListParagraph"/>
-      </w:pPr>
-      <w:r>
-        <w:t xml:space="preserve">This class is created to create a weapon obtained from fallen zombie’s limb. It inherits from the WeaponItem class. We created this class, to make it easier to create an instance of this weapon every time a zombie’s limb fall off. It will be used in the in the </w:t>
+        <w:t>WeaponLeg and WeaponHand</w:t>
+      </w:r>
+    </w:p>
+    <w:p>
+      <w:pPr>
+        <w:pStyle w:val="ListParagraph"/>
+      </w:pPr>
+      <w:r>
+        <w:t xml:space="preserve">This class is created to create a weapon obtained from fallen zombie’s limb. It inherits the WeaponItem class. We created this class, to make it easier to create an instance of this weapon every time a zombie’s limb fall off. It will be used in the in the </w:t>
       </w:r>
       <w:r>
         <w:rPr>
@@ -147,6 +175,23 @@
       <w:r>
         <w:t xml:space="preserve"> method.</w:t>
       </w:r>
+      <w:r>
+        <w:t xml:space="preserve"> Besides, adding it here can reduce the lines of code compared to creating a new </w:t>
+      </w:r>
+      <w:r>
+        <w:t>attack</w:t>
+      </w:r>
+      <w:r>
+        <w:t xml:space="preserve"> class</w:t>
+      </w:r>
+      <w:r>
+        <w:t xml:space="preserve"> for it</w:t>
+      </w:r>
+      <w:bookmarkStart w:id="0" w:name="_GoBack"/>
+      <w:bookmarkEnd w:id="0"/>
+      <w:r>
+        <w:t>.</w:t>
+      </w:r>
     </w:p>
     <w:p>
       <w:pPr>
@@ -165,40 +210,136 @@
         <w:t xml:space="preserve">PlayTurn </w:t>
       </w:r>
       <w:r>
-        <w:t>method is also modified to check for broken leg, so that it can reduce the movement speed on the zombie based on the last action of the zombie. Its implemented in this method because, it’s the only method that keeps track of the zombie last action and its in the zombie class, so it is also easier to access the condition of the zombie (e.g. how many legs left).</w:t>
-      </w:r>
-    </w:p>
-    <w:p>
-      <w:pPr>
-        <w:pStyle w:val="ListParagraph"/>
-      </w:pPr>
-    </w:p>
-    <w:p>
-      <w:pPr>
-        <w:pStyle w:val="ListParagraph"/>
-      </w:pPr>
-      <w:r>
-        <w:t>A private variable</w:t>
-      </w:r>
-      <w:r>
-        <w:t xml:space="preserve"> for limb and leg will also be created to keep track of the zombie’s leg and limb. </w:t>
-      </w:r>
-    </w:p>
-    <w:p>
-      <w:pPr>
-        <w:pStyle w:val="ListParagraph"/>
-      </w:pPr>
-    </w:p>
-    <w:p>
-      <w:pPr>
-        <w:pStyle w:val="ListParagraph"/>
-      </w:pPr>
-      <w:r>
-        <w:t>This design reduces dependencies as most of the method that required access to the zombie class is implemented inside the zombie class.</w:t>
-      </w:r>
-      <w:bookmarkStart w:id="0" w:name="_GoBack"/>
-      <w:bookmarkEnd w:id="0"/>
-    </w:p>
+        <w:t xml:space="preserve">method is also modified to check for broken leg, so that it can reduce the movement speed on the zombie based on the last action of the zombie. Its implemented in this method because, it’s the only method that keeps track of the zombie last action and </w:t>
+      </w:r>
+      <w:r>
+        <w:t>it’s</w:t>
+      </w:r>
+      <w:r>
+        <w:t xml:space="preserve"> in the zombie class, so it is also easier to access the condition of the zombie (e.g. how many legs left)</w:t>
+      </w:r>
+      <w:r>
+        <w:t xml:space="preserve"> which can reduce </w:t>
+      </w:r>
+      <w:r>
+        <w:t>repetition</w:t>
+      </w:r>
+      <w:r>
+        <w:t xml:space="preserve"> compared to creating a new subclass of </w:t>
+      </w:r>
+      <w:r>
+        <w:t xml:space="preserve">action </w:t>
+      </w:r>
+      <w:r>
+        <w:t>for</w:t>
+      </w:r>
+      <w:r>
+        <w:t xml:space="preserve"> zombie with broken leg.</w:t>
+      </w:r>
+    </w:p>
+    <w:p>
+      <w:pPr>
+        <w:pStyle w:val="ListParagraph"/>
+      </w:pPr>
+    </w:p>
+    <w:p>
+      <w:pPr>
+        <w:pStyle w:val="ListParagraph"/>
+      </w:pPr>
+      <w:r>
+        <w:t>These designs</w:t>
+      </w:r>
+      <w:r>
+        <w:t xml:space="preserve"> </w:t>
+      </w:r>
+      <w:r>
+        <w:t>reduce</w:t>
+      </w:r>
+      <w:r>
+        <w:t xml:space="preserve"> dependencies as most of the method that required access to the zombie class is implemented inside the zombie class.</w:t>
+      </w:r>
+    </w:p>
+    <w:p/>
+    <w:p>
+      <w:pPr>
+        <w:pStyle w:val="ListParagraph"/>
+        <w:numPr>
+          <w:ilvl w:val="0"/>
+          <w:numId w:val="1"/>
+        </w:numPr>
+        <w:rPr>
+          <w:b/>
+          <w:bCs/>
+        </w:rPr>
+      </w:pPr>
+      <w:r>
+        <w:rPr>
+          <w:b/>
+          <w:bCs/>
+        </w:rPr>
+        <w:t>Zombie saying ‘Brainns’</w:t>
+      </w:r>
+    </w:p>
+    <w:p>
+      <w:pPr>
+        <w:ind w:left="720"/>
+      </w:pPr>
+      <w:r>
+        <w:t>The probability of the zombies saying brains is implemented in the playTurn function where in every turn it takes it will have a probability of saying ‘Brainns’. This is implemented in playTurn instead of making it an action because, in every turn an actor can only take an action. We decided that we should not waste a turn for zombie just to say ‘Brainns’</w:t>
+      </w:r>
+    </w:p>
+    <w:p/>
+    <w:p>
+      <w:pPr>
+        <w:pStyle w:val="ListParagraph"/>
+        <w:numPr>
+          <w:ilvl w:val="0"/>
+          <w:numId w:val="1"/>
+        </w:numPr>
+        <w:rPr>
+          <w:b/>
+          <w:bCs/>
+        </w:rPr>
+      </w:pPr>
+      <w:r>
+        <w:rPr>
+          <w:b/>
+          <w:bCs/>
+        </w:rPr>
+        <w:t>Limb class</w:t>
+      </w:r>
+    </w:p>
+    <w:p>
+      <w:pPr>
+        <w:pStyle w:val="ListParagraph"/>
+      </w:pPr>
+      <w:r>
+        <w:t>A class limb that keeps track of the number of limbs a zombie has left is created</w:t>
+      </w:r>
+      <w:r>
+        <w:t xml:space="preserve"> instead of putting a counter in the zombie class</w:t>
+      </w:r>
+      <w:r>
+        <w:t>. This follows the design principle that ‘Classes should be responsible for their own properties’, where in this case</w:t>
+      </w:r>
+      <w:r>
+        <w:t>, the purpose of this class is to keep track of a zombie’s limb</w:t>
+      </w:r>
+      <w:r>
+        <w:t>. This makes future code changing easier because this code does not have relation to other method.</w:t>
+      </w:r>
+    </w:p>
+    <w:p>
+      <w:pPr>
+        <w:pStyle w:val="ListParagraph"/>
+      </w:pPr>
+    </w:p>
+    <w:p>
+      <w:pPr>
+        <w:pStyle w:val="ListParagraph"/>
+      </w:pPr>
+    </w:p>
+    <w:p/>
     <w:p>
       <w:pPr>
         <w:pStyle w:val="ListParagraph"/>

</xml_diff>

<commit_message>
Updates to design rationale (Crafting, Farming and Rising from the dead)
</commit_message>
<xml_diff>
--- a/design-docs/Design Rational for Assignment 1.docx
+++ b/design-docs/Design Rational for Assignment 1.docx
@@ -36,6 +36,7 @@
           <w:szCs w:val="24"/>
         </w:rPr>
       </w:pPr>
+      <w:proofErr w:type="spellStart"/>
       <w:r>
         <w:rPr>
           <w:b/>
@@ -45,17 +46,35 @@
         </w:rPr>
         <w:t>ZombieActionClass</w:t>
       </w:r>
-    </w:p>
-    <w:p>
-      <w:pPr>
-        <w:pStyle w:val="ListParagraph"/>
-      </w:pPr>
-      <w:r>
-        <w:t>This class is created that extends the AttackAction class to accommodate the need for zombie to decrease their probability of punch when they lose one or both their limb.</w:t>
-      </w:r>
-      <w:r>
-        <w:t xml:space="preserve"> Modifying the code at AttackAction class has a high risk of breaking it, because some major changes are needed in the execute method, making a new class not only shorten the code but also reduce the chance of breaking the </w:t>
-      </w:r>
+      <w:proofErr w:type="spellEnd"/>
+    </w:p>
+    <w:p>
+      <w:pPr>
+        <w:pStyle w:val="ListParagraph"/>
+      </w:pPr>
+      <w:r>
+        <w:t xml:space="preserve">This class is created that extends the </w:t>
+      </w:r>
+      <w:proofErr w:type="spellStart"/>
+      <w:r>
+        <w:t>AttackAction</w:t>
+      </w:r>
+      <w:proofErr w:type="spellEnd"/>
+      <w:r>
+        <w:t xml:space="preserve"> class to accommodate the need for zombie to decrease their probability of punch when they lose one or both their limb.</w:t>
+      </w:r>
+      <w:r>
+        <w:t xml:space="preserve"> Modifying the code at </w:t>
+      </w:r>
+      <w:proofErr w:type="spellStart"/>
+      <w:r>
+        <w:t>AttackAction</w:t>
+      </w:r>
+      <w:proofErr w:type="spellEnd"/>
+      <w:r>
+        <w:t xml:space="preserve"> class has a high risk of breaking it, because some major changes are needed in the execute method, making a new class not only shorten the code but also reduce the chance of breaking the </w:t>
+      </w:r>
+      <w:proofErr w:type="spellStart"/>
       <w:r>
         <w:t>getAllow</w:t>
       </w:r>
@@ -65,6 +84,7 @@
       <w:r>
         <w:t>bleAction</w:t>
       </w:r>
+      <w:proofErr w:type="spellEnd"/>
       <w:r>
         <w:t xml:space="preserve"> class which might affect the human class</w:t>
       </w:r>
@@ -92,20 +112,46 @@
           <w:bCs/>
         </w:rPr>
       </w:pPr>
-      <w:r>
-        <w:rPr>
-          <w:b/>
-          <w:bCs/>
-        </w:rPr>
-        <w:t>WeaponLeg and WeaponHand</w:t>
-      </w:r>
-    </w:p>
-    <w:p>
-      <w:pPr>
-        <w:pStyle w:val="ListParagraph"/>
-      </w:pPr>
-      <w:r>
-        <w:t xml:space="preserve">This class is created to create a weapon obtained from fallen zombie’s limb. It inherits the WeaponItem class. We created this class, to make it easier to create an instance of this weapon every time a zombie’s limb fall off. It will be used in the in the </w:t>
+      <w:proofErr w:type="spellStart"/>
+      <w:r>
+        <w:rPr>
+          <w:b/>
+          <w:bCs/>
+        </w:rPr>
+        <w:t>WeaponLeg</w:t>
+      </w:r>
+      <w:proofErr w:type="spellEnd"/>
+      <w:r>
+        <w:rPr>
+          <w:b/>
+          <w:bCs/>
+        </w:rPr>
+        <w:t xml:space="preserve"> and </w:t>
+      </w:r>
+      <w:proofErr w:type="spellStart"/>
+      <w:r>
+        <w:rPr>
+          <w:b/>
+          <w:bCs/>
+        </w:rPr>
+        <w:t>WeaponHand</w:t>
+      </w:r>
+      <w:proofErr w:type="spellEnd"/>
+    </w:p>
+    <w:p>
+      <w:pPr>
+        <w:pStyle w:val="ListParagraph"/>
+      </w:pPr>
+      <w:r>
+        <w:t xml:space="preserve">This class is created to create a weapon obtained from fallen zombie’s limb. It inherits the </w:t>
+      </w:r>
+      <w:proofErr w:type="spellStart"/>
+      <w:r>
+        <w:t>WeaponItem</w:t>
+      </w:r>
+      <w:proofErr w:type="spellEnd"/>
+      <w:r>
+        <w:t xml:space="preserve"> class. We created this class, to make it easier to create an instance of this weapon every time a zombie’s limb fall off. It will be used in the in the </w:t>
       </w:r>
       <w:r>
         <w:rPr>
@@ -143,6 +189,7 @@
       <w:pPr>
         <w:pStyle w:val="ListParagraph"/>
       </w:pPr>
+      <w:proofErr w:type="spellStart"/>
       <w:r>
         <w:rPr>
           <w:i/>
@@ -150,6 +197,7 @@
         </w:rPr>
         <w:t>GetIntrinsicWeapon</w:t>
       </w:r>
+      <w:proofErr w:type="spellEnd"/>
       <w:r>
         <w:t xml:space="preserve"> method is changed to add the probability of having a bite attack. The reason it is added here instead of adding it to the </w:t>
       </w:r>
@@ -165,6 +213,7 @@
       <w:r>
         <w:t xml:space="preserve"> an attack from a part of the zombie (i.e. not weapon), hence its more suitable to have it in the </w:t>
       </w:r>
+      <w:proofErr w:type="spellStart"/>
       <w:r>
         <w:rPr>
           <w:i/>
@@ -172,6 +221,7 @@
         </w:rPr>
         <w:t>GetIntrinsicWeapon</w:t>
       </w:r>
+      <w:proofErr w:type="spellEnd"/>
       <w:r>
         <w:t xml:space="preserve"> method.</w:t>
       </w:r>
@@ -187,8 +237,6 @@
       <w:r>
         <w:t xml:space="preserve"> for it</w:t>
       </w:r>
-      <w:bookmarkStart w:id="0" w:name="_GoBack"/>
-      <w:bookmarkEnd w:id="0"/>
       <w:r>
         <w:t>.</w:t>
       </w:r>
@@ -202,12 +250,21 @@
       <w:pPr>
         <w:pStyle w:val="ListParagraph"/>
       </w:pPr>
+      <w:proofErr w:type="spellStart"/>
       <w:r>
         <w:rPr>
           <w:i/>
           <w:iCs/>
         </w:rPr>
-        <w:t xml:space="preserve">PlayTurn </w:t>
+        <w:t>PlayTurn</w:t>
+      </w:r>
+      <w:proofErr w:type="spellEnd"/>
+      <w:r>
+        <w:rPr>
+          <w:i/>
+          <w:iCs/>
+        </w:rPr>
+        <w:t xml:space="preserve"> </w:t>
       </w:r>
       <w:r>
         <w:t xml:space="preserve">method is also modified to check for broken leg, so that it can reduce the movement speed on the zombie based on the last action of the zombie. Its implemented in this method because, it’s the only method that keeps track of the zombie last action and </w:t>
@@ -277,7 +334,23 @@
           <w:b/>
           <w:bCs/>
         </w:rPr>
-        <w:t>Zombie saying ‘Brainns’</w:t>
+        <w:t>Zombie saying ‘</w:t>
+      </w:r>
+      <w:proofErr w:type="spellStart"/>
+      <w:r>
+        <w:rPr>
+          <w:b/>
+          <w:bCs/>
+        </w:rPr>
+        <w:t>Brainns</w:t>
+      </w:r>
+      <w:proofErr w:type="spellEnd"/>
+      <w:r>
+        <w:rPr>
+          <w:b/>
+          <w:bCs/>
+        </w:rPr>
+        <w:t>’</w:t>
       </w:r>
     </w:p>
     <w:p>
@@ -285,7 +358,39 @@
         <w:ind w:left="720"/>
       </w:pPr>
       <w:r>
-        <w:t>The probability of the zombies saying brains is implemented in the playTurn function where in every turn it takes it will have a probability of saying ‘Brainns’. This is implemented in playTurn instead of making it an action because, in every turn an actor can only take an action. We decided that we should not waste a turn for zombie just to say ‘Brainns’</w:t>
+        <w:t xml:space="preserve">The probability of the zombies saying brains is implemented in the </w:t>
+      </w:r>
+      <w:proofErr w:type="spellStart"/>
+      <w:r>
+        <w:t>playTurn</w:t>
+      </w:r>
+      <w:proofErr w:type="spellEnd"/>
+      <w:r>
+        <w:t xml:space="preserve"> function where in every turn it takes it will have a probability of saying ‘</w:t>
+      </w:r>
+      <w:proofErr w:type="spellStart"/>
+      <w:r>
+        <w:t>Brainns</w:t>
+      </w:r>
+      <w:proofErr w:type="spellEnd"/>
+      <w:r>
+        <w:t xml:space="preserve">’. This is implemented in </w:t>
+      </w:r>
+      <w:proofErr w:type="spellStart"/>
+      <w:r>
+        <w:t>playTurn</w:t>
+      </w:r>
+      <w:proofErr w:type="spellEnd"/>
+      <w:r>
+        <w:t xml:space="preserve"> instead of making it an action because, in every turn an actor can only take an action. We decided that we should not waste a turn for zombie just to say ‘</w:t>
+      </w:r>
+      <w:proofErr w:type="spellStart"/>
+      <w:r>
+        <w:t>Brainns</w:t>
+      </w:r>
+      <w:proofErr w:type="spellEnd"/>
+      <w:r>
+        <w:t>’</w:t>
       </w:r>
     </w:p>
     <w:p/>
@@ -337,13 +442,535 @@
     <w:p>
       <w:pPr>
         <w:pStyle w:val="ListParagraph"/>
-      </w:pPr>
+        <w:rPr>
+          <w:b/>
+          <w:bCs/>
+        </w:rPr>
+      </w:pPr>
+    </w:p>
+    <w:p>
+      <w:pPr>
+        <w:pStyle w:val="ListParagraph"/>
+        <w:numPr>
+          <w:ilvl w:val="0"/>
+          <w:numId w:val="1"/>
+        </w:numPr>
+      </w:pPr>
+      <w:r>
+        <w:rPr>
+          <w:b/>
+          <w:bCs/>
+        </w:rPr>
+        <w:lastRenderedPageBreak/>
+        <w:t>Corpse (Rising from the dead)</w:t>
+      </w:r>
+    </w:p>
+    <w:p>
+      <w:pPr>
+        <w:pStyle w:val="ListParagraph"/>
+      </w:pPr>
+      <w:r>
+        <w:t xml:space="preserve">A corpse object from the Corpse class is created when an </w:t>
+      </w:r>
+      <w:proofErr w:type="spellStart"/>
+      <w:r>
+        <w:t>AttackAction</w:t>
+      </w:r>
+      <w:proofErr w:type="spellEnd"/>
+      <w:r>
+        <w:t xml:space="preserve"> from the zombie class is acted upon Human classes from its </w:t>
+      </w:r>
+      <w:proofErr w:type="spellStart"/>
+      <w:r>
+        <w:t>playTurn</w:t>
+      </w:r>
+      <w:proofErr w:type="spellEnd"/>
+      <w:r>
+        <w:t xml:space="preserve"> action. A Corpse class is extended from </w:t>
+      </w:r>
+      <w:proofErr w:type="spellStart"/>
+      <w:r>
+        <w:t>PortableAction</w:t>
+      </w:r>
+      <w:proofErr w:type="spellEnd"/>
+      <w:r>
+        <w:t xml:space="preserve"> class because from the current game design and forum discussions, it has been clarified that a corpse object should be portable. After 10-20 rounds based on some probability calculations, it will create a Zombie object. This is in line with the principle of classes being responsible of their own properties.</w:t>
+      </w:r>
     </w:p>
     <w:p/>
     <w:p>
       <w:pPr>
         <w:pStyle w:val="ListParagraph"/>
-      </w:pPr>
+        <w:numPr>
+          <w:ilvl w:val="0"/>
+          <w:numId w:val="1"/>
+        </w:numPr>
+        <w:rPr>
+          <w:b/>
+          <w:bCs/>
+        </w:rPr>
+      </w:pPr>
+      <w:proofErr w:type="spellStart"/>
+      <w:r>
+        <w:rPr>
+          <w:b/>
+          <w:bCs/>
+        </w:rPr>
+        <w:t>CraftingAction</w:t>
+      </w:r>
+      <w:proofErr w:type="spellEnd"/>
+      <w:r>
+        <w:rPr>
+          <w:b/>
+          <w:bCs/>
+        </w:rPr>
+        <w:t xml:space="preserve">, </w:t>
+      </w:r>
+      <w:proofErr w:type="spellStart"/>
+      <w:r>
+        <w:rPr>
+          <w:b/>
+          <w:bCs/>
+        </w:rPr>
+        <w:t>ZombieClub</w:t>
+      </w:r>
+      <w:proofErr w:type="spellEnd"/>
+      <w:r>
+        <w:rPr>
+          <w:b/>
+          <w:bCs/>
+        </w:rPr>
+        <w:t xml:space="preserve">, </w:t>
+      </w:r>
+      <w:proofErr w:type="spellStart"/>
+      <w:r>
+        <w:rPr>
+          <w:b/>
+          <w:bCs/>
+        </w:rPr>
+        <w:t>ZombieMace</w:t>
+      </w:r>
+      <w:proofErr w:type="spellEnd"/>
+      <w:r>
+        <w:rPr>
+          <w:b/>
+          <w:bCs/>
+        </w:rPr>
+        <w:t xml:space="preserve"> (Crafting weapons)</w:t>
+      </w:r>
+    </w:p>
+    <w:p>
+      <w:pPr>
+        <w:pStyle w:val="ListParagraph"/>
+      </w:pPr>
+      <w:r>
+        <w:t xml:space="preserve">From the current source files, we found out that many of the class objects were created as a result of actions such as corpse object created from </w:t>
+      </w:r>
+      <w:proofErr w:type="spellStart"/>
+      <w:r>
+        <w:t>AttackActions</w:t>
+      </w:r>
+      <w:proofErr w:type="spellEnd"/>
+      <w:r>
+        <w:t xml:space="preserve"> class. To justify our design reasonings, we have decided to create a new class </w:t>
+      </w:r>
+      <w:proofErr w:type="spellStart"/>
+      <w:r>
+        <w:t>CraftingAction</w:t>
+      </w:r>
+      <w:proofErr w:type="spellEnd"/>
+      <w:r>
+        <w:t xml:space="preserve"> for extensibility purposes and allowing </w:t>
+      </w:r>
+      <w:proofErr w:type="spellStart"/>
+      <w:r>
+        <w:t>ZombieClub</w:t>
+      </w:r>
+      <w:proofErr w:type="spellEnd"/>
+      <w:r>
+        <w:t xml:space="preserve"> and </w:t>
+      </w:r>
+      <w:proofErr w:type="spellStart"/>
+      <w:r>
+        <w:t>ZombieMace</w:t>
+      </w:r>
+      <w:proofErr w:type="spellEnd"/>
+      <w:r>
+        <w:t xml:space="preserve"> objects to be created through this action.</w:t>
+      </w:r>
+    </w:p>
+    <w:p>
+      <w:pPr>
+        <w:pStyle w:val="ListParagraph"/>
+      </w:pPr>
+      <w:r>
+        <w:t xml:space="preserve">When a </w:t>
+      </w:r>
+      <w:proofErr w:type="spellStart"/>
+      <w:r>
+        <w:t>ZombieLeg</w:t>
+      </w:r>
+      <w:proofErr w:type="spellEnd"/>
+      <w:r>
+        <w:t xml:space="preserve"> or </w:t>
+      </w:r>
+      <w:proofErr w:type="spellStart"/>
+      <w:r>
+        <w:t>ZombieHand</w:t>
+      </w:r>
+      <w:proofErr w:type="spellEnd"/>
+      <w:r>
+        <w:t xml:space="preserve"> is instantiated, </w:t>
+      </w:r>
+      <w:proofErr w:type="spellStart"/>
+      <w:r>
+        <w:t>CraftingAction</w:t>
+      </w:r>
+      <w:proofErr w:type="spellEnd"/>
+      <w:r>
+        <w:t xml:space="preserve"> is passed in to the constructor as an </w:t>
+      </w:r>
+      <w:proofErr w:type="spellStart"/>
+      <w:r>
+        <w:t>allowableActions</w:t>
+      </w:r>
+      <w:proofErr w:type="spellEnd"/>
+      <w:r>
+        <w:t xml:space="preserve">. This allows the actor to craft weapons from </w:t>
+      </w:r>
+      <w:proofErr w:type="spellStart"/>
+      <w:r>
+        <w:t>ZombieLeg</w:t>
+      </w:r>
+      <w:proofErr w:type="spellEnd"/>
+      <w:r>
+        <w:t xml:space="preserve"> and </w:t>
+      </w:r>
+      <w:proofErr w:type="spellStart"/>
+      <w:r>
+        <w:t>ZombieHand</w:t>
+      </w:r>
+      <w:proofErr w:type="spellEnd"/>
+      <w:r>
+        <w:t xml:space="preserve"> into </w:t>
+      </w:r>
+      <w:proofErr w:type="spellStart"/>
+      <w:r>
+        <w:t>ZombieMace</w:t>
+      </w:r>
+      <w:proofErr w:type="spellEnd"/>
+      <w:r>
+        <w:t xml:space="preserve"> and </w:t>
+      </w:r>
+      <w:proofErr w:type="spellStart"/>
+      <w:r>
+        <w:t>ZombieClub</w:t>
+      </w:r>
+      <w:proofErr w:type="spellEnd"/>
+      <w:r>
+        <w:t xml:space="preserve"> respectively. </w:t>
+      </w:r>
+      <w:proofErr w:type="spellStart"/>
+      <w:r>
+        <w:t>ZombieClub</w:t>
+      </w:r>
+      <w:proofErr w:type="spellEnd"/>
+      <w:r>
+        <w:t xml:space="preserve"> and </w:t>
+      </w:r>
+      <w:proofErr w:type="spellStart"/>
+      <w:r>
+        <w:t>ZombieMace</w:t>
+      </w:r>
+      <w:proofErr w:type="spellEnd"/>
+      <w:r>
+        <w:t xml:space="preserve"> are extended from </w:t>
+      </w:r>
+      <w:proofErr w:type="spellStart"/>
+      <w:r>
+        <w:t>WeaponItem</w:t>
+      </w:r>
+      <w:proofErr w:type="spellEnd"/>
+      <w:r>
+        <w:t xml:space="preserve"> class.</w:t>
+      </w:r>
+    </w:p>
+    <w:p/>
+    <w:p>
+      <w:pPr>
+        <w:pStyle w:val="ListParagraph"/>
+        <w:numPr>
+          <w:ilvl w:val="0"/>
+          <w:numId w:val="1"/>
+        </w:numPr>
+        <w:rPr>
+          <w:b/>
+          <w:bCs/>
+        </w:rPr>
+      </w:pPr>
+      <w:r>
+        <w:rPr>
+          <w:b/>
+          <w:bCs/>
+        </w:rPr>
+        <w:t xml:space="preserve">Farmer, </w:t>
+      </w:r>
+      <w:proofErr w:type="spellStart"/>
+      <w:r>
+        <w:rPr>
+          <w:b/>
+          <w:bCs/>
+        </w:rPr>
+        <w:t>SowAction</w:t>
+      </w:r>
+      <w:proofErr w:type="spellEnd"/>
+      <w:r>
+        <w:rPr>
+          <w:b/>
+          <w:bCs/>
+        </w:rPr>
+        <w:t xml:space="preserve">, </w:t>
+      </w:r>
+      <w:proofErr w:type="spellStart"/>
+      <w:r>
+        <w:rPr>
+          <w:b/>
+          <w:bCs/>
+        </w:rPr>
+        <w:t>FertilizeAction</w:t>
+      </w:r>
+      <w:proofErr w:type="spellEnd"/>
+      <w:r>
+        <w:rPr>
+          <w:b/>
+          <w:bCs/>
+        </w:rPr>
+        <w:t xml:space="preserve">, </w:t>
+      </w:r>
+      <w:proofErr w:type="spellStart"/>
+      <w:r>
+        <w:rPr>
+          <w:b/>
+          <w:bCs/>
+        </w:rPr>
+        <w:t>HarvestAction</w:t>
+      </w:r>
+      <w:proofErr w:type="spellEnd"/>
+      <w:r>
+        <w:rPr>
+          <w:b/>
+          <w:bCs/>
+        </w:rPr>
+        <w:t xml:space="preserve">, Crop, Food, </w:t>
+      </w:r>
+      <w:proofErr w:type="spellStart"/>
+      <w:r>
+        <w:rPr>
+          <w:b/>
+          <w:bCs/>
+        </w:rPr>
+        <w:t>HealAction</w:t>
+      </w:r>
+      <w:proofErr w:type="spellEnd"/>
+      <w:r>
+        <w:rPr>
+          <w:b/>
+          <w:bCs/>
+        </w:rPr>
+        <w:t xml:space="preserve"> (Farmers and food)</w:t>
+      </w:r>
+    </w:p>
+    <w:p>
+      <w:pPr>
+        <w:pStyle w:val="ListParagraph"/>
+      </w:pPr>
+      <w:r>
+        <w:t xml:space="preserve">We have decided to create several new actions for the Farmer and Player class. </w:t>
+      </w:r>
+      <w:proofErr w:type="spellStart"/>
+      <w:r>
+        <w:t>SowAction</w:t>
+      </w:r>
+      <w:proofErr w:type="spellEnd"/>
+      <w:r>
+        <w:t xml:space="preserve">, </w:t>
+      </w:r>
+      <w:proofErr w:type="spellStart"/>
+      <w:r>
+        <w:t>FertilizeAction</w:t>
+      </w:r>
+      <w:proofErr w:type="spellEnd"/>
+      <w:r>
+        <w:t xml:space="preserve"> and </w:t>
+      </w:r>
+      <w:proofErr w:type="spellStart"/>
+      <w:r>
+        <w:t>HarvestAction</w:t>
+      </w:r>
+      <w:proofErr w:type="spellEnd"/>
+      <w:r>
+        <w:t xml:space="preserve"> are extended from the Action class and is used to interact with Crop class to produce Food objects. We have allowed only the Farmer class to have </w:t>
+      </w:r>
+      <w:proofErr w:type="spellStart"/>
+      <w:r>
+        <w:t>SowAction</w:t>
+      </w:r>
+      <w:proofErr w:type="spellEnd"/>
+      <w:r>
+        <w:t xml:space="preserve">, </w:t>
+      </w:r>
+      <w:proofErr w:type="spellStart"/>
+      <w:r>
+        <w:t>FertilizeAction</w:t>
+      </w:r>
+      <w:proofErr w:type="spellEnd"/>
+      <w:r>
+        <w:t xml:space="preserve"> and </w:t>
+      </w:r>
+      <w:proofErr w:type="spellStart"/>
+      <w:r>
+        <w:t>HarvestAction</w:t>
+      </w:r>
+      <w:proofErr w:type="spellEnd"/>
+      <w:r>
+        <w:t xml:space="preserve"> while Player will only have </w:t>
+      </w:r>
+      <w:proofErr w:type="spellStart"/>
+      <w:r>
+        <w:t>HarvestAction</w:t>
+      </w:r>
+      <w:proofErr w:type="spellEnd"/>
+      <w:r>
+        <w:t xml:space="preserve"> as required. If there were to be multiple Farmer objects, they would reuse this actions and I will not have to repeat any coding.</w:t>
+      </w:r>
+    </w:p>
+    <w:p>
+      <w:pPr>
+        <w:pStyle w:val="ListParagraph"/>
+      </w:pPr>
+    </w:p>
+    <w:p>
+      <w:pPr>
+        <w:pStyle w:val="ListParagraph"/>
+      </w:pPr>
+      <w:r>
+        <w:t xml:space="preserve">A </w:t>
+      </w:r>
+      <w:proofErr w:type="spellStart"/>
+      <w:r>
+        <w:t>SowAction</w:t>
+      </w:r>
+      <w:proofErr w:type="spellEnd"/>
+      <w:r>
+        <w:t xml:space="preserve"> will have a 33% chance of creating a Crop object where the farmer will sow a seed onto nearby dirt that is unoccupied by Crop object. </w:t>
+      </w:r>
+    </w:p>
+    <w:p>
+      <w:pPr>
+        <w:pStyle w:val="ListParagraph"/>
+      </w:pPr>
+    </w:p>
+    <w:p>
+      <w:pPr>
+        <w:pStyle w:val="ListParagraph"/>
+      </w:pPr>
+      <w:proofErr w:type="spellStart"/>
+      <w:r>
+        <w:t>FertilizeAction</w:t>
+      </w:r>
+      <w:proofErr w:type="spellEnd"/>
+      <w:r>
+        <w:t xml:space="preserve"> class is created to allow Farmers to fertilize the crops and reducing the time left to ripe by 10 turns.</w:t>
+      </w:r>
+    </w:p>
+    <w:p>
+      <w:pPr>
+        <w:pStyle w:val="ListParagraph"/>
+      </w:pPr>
+    </w:p>
+    <w:p>
+      <w:pPr>
+        <w:pStyle w:val="ListParagraph"/>
+      </w:pPr>
+      <w:proofErr w:type="spellStart"/>
+      <w:r>
+        <w:t>HarvestAction</w:t>
+      </w:r>
+      <w:proofErr w:type="spellEnd"/>
+      <w:r>
+        <w:t xml:space="preserve"> class is used to act upon Crop objects that are ripe and will return a new Food object which can be used by heal method from Actor class to restore health points.</w:t>
+      </w:r>
+    </w:p>
+    <w:p>
+      <w:pPr>
+        <w:pStyle w:val="ListParagraph"/>
+      </w:pPr>
+    </w:p>
+    <w:p>
+      <w:pPr>
+        <w:pStyle w:val="ListParagraph"/>
+      </w:pPr>
+      <w:r>
+        <w:t xml:space="preserve">The Crop class is extended from Ground class as it contains many of the required methods to determine whether the crops is ripe from the tick method. Other methods such as </w:t>
+      </w:r>
+      <w:proofErr w:type="spellStart"/>
+      <w:r>
+        <w:t>canActorEnter</w:t>
+      </w:r>
+      <w:proofErr w:type="spellEnd"/>
+      <w:r>
+        <w:t xml:space="preserve">() and </w:t>
+      </w:r>
+      <w:proofErr w:type="spellStart"/>
+      <w:r>
+        <w:t>getDisplayChar</w:t>
+      </w:r>
+      <w:proofErr w:type="spellEnd"/>
+      <w:r>
+        <w:t>() is useful for UI purposes.</w:t>
+      </w:r>
+    </w:p>
+    <w:p>
+      <w:pPr>
+        <w:pStyle w:val="ListParagraph"/>
+      </w:pPr>
+    </w:p>
+    <w:p>
+      <w:pPr>
+        <w:pStyle w:val="ListParagraph"/>
+      </w:pPr>
+      <w:r>
+        <w:t xml:space="preserve">Food Class is created from </w:t>
+      </w:r>
+      <w:proofErr w:type="spellStart"/>
+      <w:r>
+        <w:t>HarvestAction</w:t>
+      </w:r>
+      <w:proofErr w:type="spellEnd"/>
+      <w:r>
+        <w:t xml:space="preserve"> by Farmer and Player class and is used to heal. They are extended from </w:t>
+      </w:r>
+      <w:proofErr w:type="spellStart"/>
+      <w:r>
+        <w:t>PortableItem</w:t>
+      </w:r>
+      <w:proofErr w:type="spellEnd"/>
+      <w:r>
+        <w:t xml:space="preserve"> class as the Player should be able to carry the Food object in its inventory.</w:t>
+      </w:r>
+    </w:p>
+    <w:p>
+      <w:pPr>
+        <w:pStyle w:val="ListParagraph"/>
+      </w:pPr>
+    </w:p>
+    <w:p>
+      <w:pPr>
+        <w:pStyle w:val="ListParagraph"/>
+      </w:pPr>
+      <w:r>
+        <w:t xml:space="preserve">We have decided to include many new classes to allow further extensibility to the game engine such as the possibility of having multiple new Crop objects implementation which produces different kinds of Food object that heals for a different amount. </w:t>
+      </w:r>
     </w:p>
     <w:sectPr>
       <w:pgSz w:w="11906" w:h="16838"/>
@@ -360,8 +987,8 @@
   <w:abstractNum w:abstractNumId="0" w15:restartNumberingAfterBreak="0">
     <w:nsid w:val="6FCC3CFF"/>
     <w:multiLevelType w:val="hybridMultilevel"/>
-    <w:tmpl w:val="5736440C"/>
-    <w:lvl w:ilvl="0" w:tplc="4409000F">
+    <w:tmpl w:val="B8C885BC"/>
+    <w:lvl w:ilvl="0" w:tplc="F850BB36">
       <w:start w:val="1"/>
       <w:numFmt w:val="decimal"/>
       <w:lvlText w:val="%1."/>
@@ -371,6 +998,8 @@
       </w:pPr>
       <w:rPr>
         <w:rFonts w:hint="default"/>
+        <w:b/>
+        <w:bCs/>
       </w:rPr>
     </w:lvl>
     <w:lvl w:ilvl="1" w:tplc="44090019" w:tentative="1">

</xml_diff>

<commit_message>
Commit for updating Design Rational and UML Class Design 20200509
</commit_message>
<xml_diff>
--- a/design-docs/Design Rational for Assignment 1.docx
+++ b/design-docs/Design Rational for Assignment 1.docx
@@ -494,7 +494,7 @@
       </w:r>
       <w:proofErr w:type="spellEnd"/>
       <w:r>
-        <w:t xml:space="preserve"> class because from the current game design and forum discussions, it has been clarified that a corpse object should be portable. After 10-20 rounds based on some probability calculations, it will create a Zombie object. This is in line with the principle of classes being responsible of their own properties.</w:t>
+        <w:t xml:space="preserve"> class because from the current game design and forum discussions, it has been clarified that a corpse object should be portable. After 10-20 rounds based on some probability calculations, it will create a Zombie object. The reason for having a Corpse class is to allow reusability of multiple Corpse object to have its own individual ticks.</w:t>
       </w:r>
     </w:p>
     <w:p/>
@@ -516,7 +516,7 @@
           <w:b/>
           <w:bCs/>
         </w:rPr>
-        <w:t>CraftingAction</w:t>
+        <w:t>CraftAction</w:t>
       </w:r>
       <w:proofErr w:type="spellEnd"/>
       <w:r>
@@ -564,7 +564,7 @@
         <w:pStyle w:val="ListParagraph"/>
       </w:pPr>
       <w:r>
-        <w:t xml:space="preserve">From the current source files, we found out that many of the class objects were created as a result of actions such as corpse object created from </w:t>
+        <w:t xml:space="preserve">From the current source files, we found out that many of the class objects were created as a result of actions such as corpse object being created from </w:t>
       </w:r>
       <w:proofErr w:type="spellStart"/>
       <w:r>
@@ -576,7 +576,7 @@
       </w:r>
       <w:proofErr w:type="spellStart"/>
       <w:r>
-        <w:t>CraftingAction</w:t>
+        <w:t>CraftAction</w:t>
       </w:r>
       <w:proofErr w:type="spellEnd"/>
       <w:r>
@@ -603,6 +603,11 @@
       <w:pPr>
         <w:pStyle w:val="ListParagraph"/>
       </w:pPr>
+    </w:p>
+    <w:p>
+      <w:pPr>
+        <w:pStyle w:val="ListParagraph"/>
+      </w:pPr>
       <w:r>
         <w:t xml:space="preserve">When a </w:t>
       </w:r>
@@ -620,15 +625,15 @@
       </w:r>
       <w:proofErr w:type="spellEnd"/>
       <w:r>
-        <w:t xml:space="preserve"> is instantiated, </w:t>
-      </w:r>
-      <w:proofErr w:type="spellStart"/>
-      <w:r>
-        <w:t>CraftingAction</w:t>
-      </w:r>
-      <w:proofErr w:type="spellEnd"/>
-      <w:r>
-        <w:t xml:space="preserve"> is passed in to the constructor as an </w:t>
+        <w:t xml:space="preserve"> object is instantiated, </w:t>
+      </w:r>
+      <w:proofErr w:type="spellStart"/>
+      <w:r>
+        <w:t>CraftAction</w:t>
+      </w:r>
+      <w:proofErr w:type="spellEnd"/>
+      <w:r>
+        <w:t xml:space="preserve"> is passed in as the fourth parameter in Item constructor as an </w:t>
       </w:r>
       <w:proofErr w:type="spellStart"/>
       <w:r>
@@ -636,7 +641,7 @@
       </w:r>
       <w:proofErr w:type="spellEnd"/>
       <w:r>
-        <w:t xml:space="preserve">. This allows the actor to craft weapons from </w:t>
+        <w:t xml:space="preserve"> attribute. This allows the Player to craft weapons from </w:t>
       </w:r>
       <w:proofErr w:type="spellStart"/>
       <w:r>
@@ -692,8 +697,13 @@
       </w:r>
       <w:proofErr w:type="spellEnd"/>
       <w:r>
-        <w:t xml:space="preserve"> class.</w:t>
-      </w:r>
+        <w:t xml:space="preserve"> class. With this design implementation, Non-Player Characters will not be able to utilize </w:t>
+      </w:r>
+      <w:proofErr w:type="spellStart"/>
+      <w:r>
+        <w:t>CraftAction</w:t>
+      </w:r>
+      <w:proofErr w:type="spellEnd"/>
     </w:p>
     <w:p/>
     <w:p>
@@ -721,6 +731,22 @@
           <w:b/>
           <w:bCs/>
         </w:rPr>
+        <w:t>FarmBehaviour</w:t>
+      </w:r>
+      <w:proofErr w:type="spellEnd"/>
+      <w:r>
+        <w:rPr>
+          <w:b/>
+          <w:bCs/>
+        </w:rPr>
+        <w:t>(</w:t>
+      </w:r>
+      <w:proofErr w:type="spellStart"/>
+      <w:r>
+        <w:rPr>
+          <w:b/>
+          <w:bCs/>
+        </w:rPr>
         <w:t>SowAction</w:t>
       </w:r>
       <w:proofErr w:type="spellEnd"/>
@@ -761,7 +787,23 @@
           <w:b/>
           <w:bCs/>
         </w:rPr>
-        <w:t xml:space="preserve">, Crop, Food, </w:t>
+        <w:t xml:space="preserve">), Crop, Food, </w:t>
+      </w:r>
+      <w:proofErr w:type="spellStart"/>
+      <w:r>
+        <w:rPr>
+          <w:b/>
+          <w:bCs/>
+        </w:rPr>
+        <w:t>HealBehaviour</w:t>
+      </w:r>
+      <w:proofErr w:type="spellEnd"/>
+      <w:r>
+        <w:rPr>
+          <w:b/>
+          <w:bCs/>
+        </w:rPr>
+        <w:t>(</w:t>
       </w:r>
       <w:proofErr w:type="spellStart"/>
       <w:r>
@@ -777,7 +819,7 @@
           <w:b/>
           <w:bCs/>
         </w:rPr>
-        <w:t xml:space="preserve"> (Farmers and food)</w:t>
+        <w:t>) (Farmers and food)</w:t>
       </w:r>
     </w:p>
     <w:p>
@@ -809,7 +851,15 @@
       </w:r>
       <w:proofErr w:type="spellEnd"/>
       <w:r>
-        <w:t xml:space="preserve"> are extended from the Action class and is used to interact with Crop class to produce Food objects. We have allowed only the Farmer class to have </w:t>
+        <w:t xml:space="preserve"> are extended from the Action class and is used to interact with Location of Ground object to produce Crop objects. We have allowed only the Farmer class to have </w:t>
+      </w:r>
+      <w:proofErr w:type="spellStart"/>
+      <w:r>
+        <w:t>FarmBehaviour</w:t>
+      </w:r>
+      <w:proofErr w:type="spellEnd"/>
+      <w:r>
+        <w:t xml:space="preserve"> which consists of </w:t>
       </w:r>
       <w:proofErr w:type="spellStart"/>
       <w:r>
@@ -841,7 +891,7 @@
       </w:r>
       <w:proofErr w:type="spellEnd"/>
       <w:r>
-        <w:t xml:space="preserve"> as required. If there were to be multiple Farmer objects, they would reuse this actions and I will not have to repeat any coding.</w:t>
+        <w:t xml:space="preserve"> as required. If there were to be multiple Farmer objects, they would reuse this behaviour and I will not have to repeat any codes.</w:t>
       </w:r>
     </w:p>
     <w:p>
@@ -862,7 +912,15 @@
       </w:r>
       <w:proofErr w:type="spellEnd"/>
       <w:r>
-        <w:t xml:space="preserve"> will have a 33% chance of creating a Crop object where the farmer will sow a seed onto nearby dirt that is unoccupied by Crop object. </w:t>
+        <w:t xml:space="preserve"> will have a 33% chance of creating a Crop object where the farmer will sow a seed onto nearby dirt that is unoccupied by Crop object. A </w:t>
+      </w:r>
+      <w:proofErr w:type="spellStart"/>
+      <w:r>
+        <w:t>SowAction</w:t>
+      </w:r>
+      <w:proofErr w:type="spellEnd"/>
+      <w:r>
+        <w:t xml:space="preserve"> will have an attribute of Location to determine whether a Crop should be sow. This allows me to utilize Fail Fast design if a Crop object should not be sown in the current location.</w:t>
       </w:r>
     </w:p>
     <w:p>
@@ -880,7 +938,15 @@
       </w:r>
       <w:proofErr w:type="spellEnd"/>
       <w:r>
-        <w:t xml:space="preserve"> class is created to allow Farmers to fertilize the crops and reducing the time left to ripe by 10 turns.</w:t>
+        <w:t xml:space="preserve"> class is created to allow Farmers to fertilize the crops and reducing the time left to ripe by 10 turns. </w:t>
+      </w:r>
+      <w:proofErr w:type="spellStart"/>
+      <w:r>
+        <w:t>FertlizeAction</w:t>
+      </w:r>
+      <w:proofErr w:type="spellEnd"/>
+      <w:r>
+        <w:t xml:space="preserve"> has Crop object attributes to determine if there are Crops objects.</w:t>
       </w:r>
     </w:p>
     <w:p>
@@ -898,7 +964,7 @@
       </w:r>
       <w:proofErr w:type="spellEnd"/>
       <w:r>
-        <w:t xml:space="preserve"> class is used to act upon Crop objects that are ripe and will return a new Food object which can be used by heal method from Actor class to restore health points.</w:t>
+        <w:t xml:space="preserve"> class is used to act upon Crop objects that are ripe and will return a new Food object which can be used by heal method from Actor class to restore health points. This action also has Crop object as an attribute which checks if the crop is ripe before it is allowed to harvest.</w:t>
       </w:r>
     </w:p>
     <w:p>
@@ -948,7 +1014,7 @@
       </w:r>
       <w:proofErr w:type="spellEnd"/>
       <w:r>
-        <w:t xml:space="preserve"> by Farmer and Player class and is used to heal. They are extended from </w:t>
+        <w:t xml:space="preserve"> by Farmer and Player class and is used for healing. They are extended from </w:t>
       </w:r>
       <w:proofErr w:type="spellStart"/>
       <w:r>
@@ -968,8 +1034,58 @@
       <w:pPr>
         <w:pStyle w:val="ListParagraph"/>
       </w:pPr>
-      <w:r>
-        <w:t xml:space="preserve">We have decided to include many new classes to allow further extensibility to the game engine such as the possibility of having multiple new Crop objects implementation which produces different kinds of Food object that heals for a different amount. </w:t>
+      <w:proofErr w:type="spellStart"/>
+      <w:r>
+        <w:t>HealAction</w:t>
+      </w:r>
+      <w:proofErr w:type="spellEnd"/>
+      <w:r>
+        <w:t xml:space="preserve"> is a new Action stored within a new Behaviour called </w:t>
+      </w:r>
+      <w:proofErr w:type="spellStart"/>
+      <w:r>
+        <w:t>HealBehaviour</w:t>
+      </w:r>
+      <w:proofErr w:type="spellEnd"/>
+      <w:r>
+        <w:t xml:space="preserve">. From the original design documentation, we found out that Humans actions are based on its behaviour. Therefore, we have decided to introduce </w:t>
+      </w:r>
+      <w:proofErr w:type="spellStart"/>
+      <w:r>
+        <w:t>HealBehaviour</w:t>
+      </w:r>
+      <w:proofErr w:type="spellEnd"/>
+      <w:r>
+        <w:t xml:space="preserve"> to allow </w:t>
+      </w:r>
+      <w:proofErr w:type="spellStart"/>
+      <w:r>
+        <w:t>HealAction</w:t>
+      </w:r>
+      <w:proofErr w:type="spellEnd"/>
+      <w:r>
+        <w:t xml:space="preserve"> to be called when a damaged Human decides to recover some health points. This design implementation improves the Human AI instead of wandering around where </w:t>
+      </w:r>
+      <w:proofErr w:type="spellStart"/>
+      <w:r>
+        <w:t>HealBehaviour</w:t>
+      </w:r>
+      <w:proofErr w:type="spellEnd"/>
+      <w:r>
+        <w:t xml:space="preserve"> should be prioritize over wandering. With this design implementation, Player which is an extension of Human class should be able to heal.</w:t>
+      </w:r>
+    </w:p>
+    <w:p>
+      <w:pPr>
+        <w:pStyle w:val="ListParagraph"/>
+      </w:pPr>
+    </w:p>
+    <w:p>
+      <w:pPr>
+        <w:pStyle w:val="ListParagraph"/>
+      </w:pPr>
+      <w:r>
+        <w:t>We have decided to include many new classes to allow further extensibility to the game engine such as having the possibility of having multiple new Crop objects implementation which produces different kinds of Food object that heals for a different amount. Attributes are assigned to the newly introduced actions to allow Fail Fast design implementation.</w:t>
       </w:r>
     </w:p>
     <w:sectPr>

</xml_diff>

<commit_message>
Updates to Design Rationale and UML Class Design 20200510
</commit_message>
<xml_diff>
--- a/design-docs/Design Rational for Assignment 1.docx
+++ b/design-docs/Design Rational for Assignment 1.docx
@@ -883,7 +883,7 @@
       </w:r>
       <w:proofErr w:type="spellEnd"/>
       <w:r>
-        <w:t xml:space="preserve"> while Player will only have </w:t>
+        <w:t xml:space="preserve"> while Player will have </w:t>
       </w:r>
       <w:proofErr w:type="spellStart"/>
       <w:r>
@@ -891,7 +891,15 @@
       </w:r>
       <w:proofErr w:type="spellEnd"/>
       <w:r>
-        <w:t xml:space="preserve"> as required. If there were to be multiple Farmer objects, they would reuse this behaviour and I will not have to repeat any codes.</w:t>
+        <w:t xml:space="preserve"> as required which can be retrieved from </w:t>
+      </w:r>
+      <w:proofErr w:type="spellStart"/>
+      <w:r>
+        <w:t>Crop.allowableActions</w:t>
+      </w:r>
+      <w:proofErr w:type="spellEnd"/>
+      <w:r>
+        <w:t>(). If there were to be multiple Farmer objects, they would reuse this behaviour and I will not have to repeat any codes.</w:t>
       </w:r>
     </w:p>
     <w:p>
@@ -1006,7 +1014,7 @@
         <w:pStyle w:val="ListParagraph"/>
       </w:pPr>
       <w:r>
-        <w:t xml:space="preserve">Food Class is created from </w:t>
+        <w:t xml:space="preserve">Food class objects are created from </w:t>
       </w:r>
       <w:proofErr w:type="spellStart"/>
       <w:r>

</xml_diff>

<commit_message>
Updated UML diagram and design rationale
</commit_message>
<xml_diff>
--- a/design-docs/Design Rational for Assignment 1.docx
+++ b/design-docs/Design Rational for Assignment 1.docx
@@ -44,16 +44,52 @@
           <w:sz w:val="24"/>
           <w:szCs w:val="24"/>
         </w:rPr>
-        <w:t>ZombieActionClass</w:t>
-      </w:r>
-      <w:proofErr w:type="spellEnd"/>
-    </w:p>
-    <w:p>
-      <w:pPr>
-        <w:pStyle w:val="ListParagraph"/>
-      </w:pPr>
-      <w:r>
-        <w:t xml:space="preserve">This class is created that extends the </w:t>
+        <w:t>Zombie</w:t>
+      </w:r>
+      <w:r>
+        <w:rPr>
+          <w:b/>
+          <w:bCs/>
+          <w:sz w:val="24"/>
+          <w:szCs w:val="24"/>
+        </w:rPr>
+        <w:t>Attack</w:t>
+      </w:r>
+      <w:r>
+        <w:rPr>
+          <w:b/>
+          <w:bCs/>
+          <w:sz w:val="24"/>
+          <w:szCs w:val="24"/>
+        </w:rPr>
+        <w:t>Action</w:t>
+      </w:r>
+      <w:r>
+        <w:rPr>
+          <w:b/>
+          <w:bCs/>
+          <w:sz w:val="24"/>
+          <w:szCs w:val="24"/>
+        </w:rPr>
+        <w:t>class</w:t>
+      </w:r>
+      <w:proofErr w:type="spellEnd"/>
+    </w:p>
+    <w:p>
+      <w:pPr>
+        <w:pStyle w:val="ListParagraph"/>
+      </w:pPr>
+      <w:r>
+        <w:t>Th</w:t>
+      </w:r>
+      <w:r>
+        <w:t>i</w:t>
+      </w:r>
+      <w:r>
+        <w:t>s class is created that extends the class to accommodate the need for zombie to decrease their probability of punch when they lose one or both their limb.</w:t>
+      </w:r>
+      <w:r>
+        <w:t xml:space="preserve"> Modifying the code at </w:t>
       </w:r>
       <w:proofErr w:type="spellStart"/>
       <w:r>
@@ -61,10 +97,21 @@
       </w:r>
       <w:proofErr w:type="spellEnd"/>
       <w:r>
-        <w:t xml:space="preserve"> class to accommodate the need for zombie to decrease their probability of punch when they lose one or both their limb.</w:t>
-      </w:r>
-      <w:r>
-        <w:t xml:space="preserve"> Modifying the code at </w:t>
+        <w:t xml:space="preserve"> class has a high risk of breaking it, because some major changes are needed in the execute method, making a new class shorten the code</w:t>
+      </w:r>
+      <w:r>
+        <w:t>.</w:t>
+      </w:r>
+      <w:r>
+        <w:t xml:space="preserve"> The reason we have not created an </w:t>
+      </w:r>
+      <w:proofErr w:type="spellStart"/>
+      <w:r>
+        <w:t>AttackBehaviour</w:t>
+      </w:r>
+      <w:proofErr w:type="spellEnd"/>
+      <w:r>
+        <w:t xml:space="preserve"> class for zombie is that, if human class were to be able to attack in the future, a simple if and else statement to return action from different attack action class( </w:t>
       </w:r>
       <w:proofErr w:type="spellStart"/>
       <w:r>
@@ -72,27 +119,15 @@
       </w:r>
       <w:proofErr w:type="spellEnd"/>
       <w:r>
-        <w:t xml:space="preserve"> class has a high risk of breaking it, because some major changes are needed in the execute method, making a new class not only shorten the code but also reduce the chance of breaking the </w:t>
-      </w:r>
-      <w:proofErr w:type="spellStart"/>
-      <w:r>
-        <w:t>getAllow</w:t>
-      </w:r>
-      <w:r>
-        <w:t>a</w:t>
-      </w:r>
-      <w:r>
-        <w:t>bleAction</w:t>
-      </w:r>
-      <w:proofErr w:type="spellEnd"/>
-      <w:r>
-        <w:t xml:space="preserve"> class which might affect the human class</w:t>
-      </w:r>
-      <w:r>
-        <w:t>.</w:t>
-      </w:r>
-      <w:r>
-        <w:t xml:space="preserve">  </w:t>
+        <w:t xml:space="preserve"> and </w:t>
+      </w:r>
+      <w:proofErr w:type="spellStart"/>
+      <w:r>
+        <w:t>ZombieAttackAction</w:t>
+      </w:r>
+      <w:proofErr w:type="spellEnd"/>
+      <w:r>
+        <w:t>) is all that we need, hence we think that making an new class for that is unnecessary and will create a lot of redundant code.</w:t>
       </w:r>
     </w:p>
     <w:p>
@@ -151,7 +186,13 @@
       </w:r>
       <w:proofErr w:type="spellEnd"/>
       <w:r>
-        <w:t xml:space="preserve"> class. We created this class, to make it easier to create an instance of this weapon every time a zombie’s limb fall off. It will be used in the in the </w:t>
+        <w:t xml:space="preserve"> class. We created this class, to make it easier to create an instance of this weapon every time a zombie’s limb fall off.</w:t>
+      </w:r>
+      <w:r>
+        <w:t xml:space="preserve"> This allow us to instantiate this item onto a location of the game map easily as well as allowing any actor to pick it up as a weapon.</w:t>
+      </w:r>
+      <w:r>
+        <w:t xml:space="preserve"> It will be used in the in the </w:t>
       </w:r>
       <w:r>
         <w:rPr>
@@ -161,7 +202,10 @@
         <w:t xml:space="preserve">hurt </w:t>
       </w:r>
       <w:r>
-        <w:t>method in the zombie class, where every time a zombie is hurt, there will be a probability its limb will fall.</w:t>
+        <w:t xml:space="preserve">method in the zombie class, where every time a zombie is hurt, </w:t>
+      </w:r>
+      <w:r>
+        <w:t>it will call a method from limb class to have a probability of knocking off a hand</w:t>
       </w:r>
     </w:p>
     <w:p/>
@@ -177,18 +221,46 @@
           <w:bCs/>
         </w:rPr>
       </w:pPr>
-      <w:r>
-        <w:rPr>
-          <w:b/>
-          <w:bCs/>
-        </w:rPr>
-        <w:t>Zombie</w:t>
-      </w:r>
-    </w:p>
-    <w:p>
-      <w:pPr>
-        <w:pStyle w:val="ListParagraph"/>
-      </w:pPr>
+      <w:proofErr w:type="spellStart"/>
+      <w:r>
+        <w:rPr>
+          <w:b/>
+          <w:bCs/>
+        </w:rPr>
+        <w:t>BiteAction</w:t>
+      </w:r>
+      <w:proofErr w:type="spellEnd"/>
+    </w:p>
+    <w:p>
+      <w:pPr>
+        <w:pStyle w:val="ListParagraph"/>
+      </w:pPr>
+      <w:r>
+        <w:t xml:space="preserve">A new class for bite action is created and it will be implemented inside the </w:t>
+      </w:r>
+      <w:proofErr w:type="spellStart"/>
+      <w:r>
+        <w:t>GetIntrinsicWeapon</w:t>
+      </w:r>
+      <w:proofErr w:type="spellEnd"/>
+      <w:r>
+        <w:t xml:space="preserve"> method</w:t>
+      </w:r>
+      <w:r>
+        <w:t xml:space="preserve"> to add the probability of having a bite attack. The reason it is added here instead of adding it to the </w:t>
+      </w:r>
+      <w:r>
+        <w:t xml:space="preserve">weapon </w:t>
+      </w:r>
+      <w:r>
+        <w:t xml:space="preserve">because biting </w:t>
+      </w:r>
+      <w:r>
+        <w:t>it’s</w:t>
+      </w:r>
+      <w:r>
+        <w:t xml:space="preserve"> an attack from a part of the zombie (i.e. not weapon), hence its more suitable to have it in the </w:t>
+      </w:r>
       <w:proofErr w:type="spellStart"/>
       <w:r>
         <w:rPr>
@@ -199,121 +271,16 @@
       </w:r>
       <w:proofErr w:type="spellEnd"/>
       <w:r>
-        <w:t xml:space="preserve"> method is changed to add the probability of having a bite attack. The reason it is added here instead of adding it to the </w:t>
-      </w:r>
-      <w:r>
-        <w:t xml:space="preserve">weapon </w:t>
-      </w:r>
-      <w:r>
-        <w:t xml:space="preserve">because biting </w:t>
-      </w:r>
-      <w:r>
-        <w:t>it’s</w:t>
-      </w:r>
-      <w:r>
-        <w:t xml:space="preserve"> an attack from a part of the zombie (i.e. not weapon), hence its more suitable to have it in the </w:t>
-      </w:r>
-      <w:proofErr w:type="spellStart"/>
-      <w:r>
-        <w:rPr>
-          <w:i/>
-          <w:iCs/>
-        </w:rPr>
-        <w:t>GetIntrinsicWeapon</w:t>
-      </w:r>
-      <w:proofErr w:type="spellEnd"/>
-      <w:r>
-        <w:t xml:space="preserve"> method.</w:t>
-      </w:r>
-      <w:r>
-        <w:t xml:space="preserve"> Besides, adding it here can reduce the lines of code compared to creating a new </w:t>
-      </w:r>
-      <w:r>
-        <w:t>attack</w:t>
-      </w:r>
-      <w:r>
-        <w:t xml:space="preserve"> class</w:t>
-      </w:r>
-      <w:r>
-        <w:t xml:space="preserve"> for it</w:t>
-      </w:r>
-      <w:r>
-        <w:t>.</w:t>
-      </w:r>
-    </w:p>
-    <w:p>
-      <w:pPr>
-        <w:pStyle w:val="ListParagraph"/>
-      </w:pPr>
-    </w:p>
-    <w:p>
-      <w:pPr>
-        <w:pStyle w:val="ListParagraph"/>
-      </w:pPr>
-      <w:proofErr w:type="spellStart"/>
-      <w:r>
-        <w:rPr>
-          <w:i/>
-          <w:iCs/>
-        </w:rPr>
-        <w:t>PlayTurn</w:t>
-      </w:r>
-      <w:proofErr w:type="spellEnd"/>
-      <w:r>
-        <w:rPr>
-          <w:i/>
-          <w:iCs/>
-        </w:rPr>
-        <w:t xml:space="preserve"> </w:t>
-      </w:r>
-      <w:r>
-        <w:t xml:space="preserve">method is also modified to check for broken leg, so that it can reduce the movement speed on the zombie based on the last action of the zombie. Its implemented in this method because, it’s the only method that keeps track of the zombie last action and </w:t>
-      </w:r>
-      <w:r>
-        <w:t>it’s</w:t>
-      </w:r>
-      <w:r>
-        <w:t xml:space="preserve"> in the zombie class, so it is also easier to access the condition of the zombie (e.g. how many legs left)</w:t>
-      </w:r>
-      <w:r>
-        <w:t xml:space="preserve"> which can reduce </w:t>
-      </w:r>
-      <w:r>
-        <w:t>repetition</w:t>
-      </w:r>
-      <w:r>
-        <w:t xml:space="preserve"> compared to creating a new subclass of </w:t>
-      </w:r>
-      <w:r>
-        <w:t xml:space="preserve">action </w:t>
-      </w:r>
-      <w:r>
-        <w:t>for</w:t>
-      </w:r>
-      <w:r>
-        <w:t xml:space="preserve"> zombie with broken leg.</w:t>
-      </w:r>
-    </w:p>
-    <w:p>
-      <w:pPr>
-        <w:pStyle w:val="ListParagraph"/>
-      </w:pPr>
-    </w:p>
-    <w:p>
-      <w:pPr>
-        <w:pStyle w:val="ListParagraph"/>
-      </w:pPr>
-      <w:r>
-        <w:t>These designs</w:t>
-      </w:r>
-      <w:r>
-        <w:t xml:space="preserve"> </w:t>
-      </w:r>
-      <w:r>
-        <w:t>reduce</w:t>
-      </w:r>
-      <w:r>
-        <w:t xml:space="preserve"> dependencies as most of the method that required access to the zombie class is implemented inside the zombie class.</w:t>
+        <w:t xml:space="preserve"> method</w:t>
+      </w:r>
+      <w:r>
+        <w:t xml:space="preserve">. This class will increase modularity and extensivity of the code, where if any other actor </w:t>
+      </w:r>
+      <w:r>
+        <w:t>requires</w:t>
+      </w:r>
+      <w:r>
+        <w:t xml:space="preserve"> the bite action, we can reuse this class. </w:t>
       </w:r>
     </w:p>
     <w:p/>
@@ -382,7 +349,13 @@
       </w:r>
       <w:proofErr w:type="spellEnd"/>
       <w:r>
-        <w:t xml:space="preserve"> instead of making it an action because, in every turn an actor can only take an action. We decided that we should not waste a turn for zombie just to say ‘</w:t>
+        <w:t xml:space="preserve"> instead of making it an action because, in every turn an actor can only take </w:t>
+      </w:r>
+      <w:r>
+        <w:t>one</w:t>
+      </w:r>
+      <w:r>
+        <w:t xml:space="preserve"> action. We decided that we should not waste a turn for zombie just to say ‘</w:t>
       </w:r>
       <w:proofErr w:type="spellStart"/>
       <w:r>
@@ -391,6 +364,17 @@
       <w:proofErr w:type="spellEnd"/>
       <w:r>
         <w:t>’</w:t>
+      </w:r>
+      <w:r>
+        <w:t>, so at the start of each turn the zombie will have a 10% chance of saying ‘</w:t>
+      </w:r>
+      <w:proofErr w:type="spellStart"/>
+      <w:r>
+        <w:t>Brainns</w:t>
+      </w:r>
+      <w:proofErr w:type="spellEnd"/>
+      <w:r>
+        <w:t>’.</w:t>
       </w:r>
     </w:p>
     <w:p/>
@@ -425,27 +409,73 @@
         <w:t xml:space="preserve"> instead of putting a counter in the zombie class</w:t>
       </w:r>
       <w:r>
-        <w:t>. This follows the design principle that ‘Classes should be responsible for their own properties’, where in this case</w:t>
+        <w:t>. This follows the design principle that ‘</w:t>
+      </w:r>
+      <w:r>
+        <w:t>c</w:t>
+      </w:r>
+      <w:r>
+        <w:t>lasses should be responsible for their own properties’, where in this case</w:t>
       </w:r>
       <w:r>
         <w:t>, the purpose of this class is to keep track of a zombie’s limb</w:t>
       </w:r>
       <w:r>
-        <w:t>. This makes future code changing easier because this code does not have relation to other method.</w:t>
-      </w:r>
-    </w:p>
-    <w:p>
-      <w:pPr>
-        <w:pStyle w:val="ListParagraph"/>
-      </w:pPr>
-    </w:p>
-    <w:p>
-      <w:pPr>
-        <w:pStyle w:val="ListParagraph"/>
-        <w:rPr>
-          <w:b/>
-          <w:bCs/>
-        </w:rPr>
+        <w:t xml:space="preserve">. This makes future code </w:t>
+      </w:r>
+      <w:r>
+        <w:t>refactoring</w:t>
+      </w:r>
+      <w:r>
+        <w:t xml:space="preserve"> easier</w:t>
+      </w:r>
+      <w:r>
+        <w:t>.</w:t>
+      </w:r>
+      <w:r>
+        <w:t xml:space="preserve"> </w:t>
+      </w:r>
+    </w:p>
+    <w:p>
+      <w:pPr>
+        <w:pStyle w:val="ListParagraph"/>
+      </w:pPr>
+    </w:p>
+    <w:p>
+      <w:pPr>
+        <w:pStyle w:val="ListParagraph"/>
+      </w:pPr>
+      <w:r>
+        <w:t xml:space="preserve">This class is also responsible of </w:t>
+      </w:r>
+      <w:r>
+        <w:t xml:space="preserve">knocking off </w:t>
+      </w:r>
+      <w:r>
+        <w:t>a</w:t>
+      </w:r>
+      <w:r>
+        <w:t xml:space="preserve"> zombie arm, because the number of </w:t>
+      </w:r>
+      <w:r>
+        <w:t>limbs</w:t>
+      </w:r>
+      <w:r>
+        <w:t xml:space="preserve"> of a zombie is kept here, hence </w:t>
+      </w:r>
+      <w:r>
+        <w:t>modifying</w:t>
+      </w:r>
+      <w:r>
+        <w:t xml:space="preserve"> it will be easier.</w:t>
+      </w:r>
+      <w:r>
+        <w:t xml:space="preserve"> In addition to that, a method is created to have the probability of dropping weapon the zombie is holding whenever the function to knock of zombie arm is called. Again, this follows the principle where ‘class should be responsible for their own properties’ because everything related to zombie’s broken limb a placed inside this class.</w:t>
+      </w:r>
+    </w:p>
+    <w:p>
+      <w:pPr>
+        <w:pStyle w:val="ListParagraph"/>
       </w:pPr>
     </w:p>
     <w:p>
@@ -455,30 +485,67 @@
           <w:ilvl w:val="0"/>
           <w:numId w:val="1"/>
         </w:numPr>
-      </w:pPr>
-      <w:r>
-        <w:rPr>
-          <w:b/>
-          <w:bCs/>
-        </w:rPr>
-        <w:lastRenderedPageBreak/>
-        <w:t>Corpse (Rising from the dead)</w:t>
-      </w:r>
-    </w:p>
-    <w:p>
-      <w:pPr>
-        <w:pStyle w:val="ListParagraph"/>
-      </w:pPr>
-      <w:r>
-        <w:t xml:space="preserve">A corpse object from the Corpse class is created when an </w:t>
-      </w:r>
-      <w:proofErr w:type="spellStart"/>
-      <w:r>
-        <w:t>AttackAction</w:t>
-      </w:r>
-      <w:proofErr w:type="spellEnd"/>
-      <w:r>
-        <w:t xml:space="preserve"> from the zombie class is acted upon Human classes from its </w:t>
+        <w:rPr>
+          <w:b/>
+          <w:bCs/>
+        </w:rPr>
+      </w:pPr>
+      <w:proofErr w:type="spellStart"/>
+      <w:r>
+        <w:rPr>
+          <w:b/>
+          <w:bCs/>
+        </w:rPr>
+        <w:t>ZombieMoveBehaviour</w:t>
+      </w:r>
+      <w:proofErr w:type="spellEnd"/>
+      <w:r>
+        <w:rPr>
+          <w:b/>
+          <w:bCs/>
+        </w:rPr>
+        <w:br/>
+      </w:r>
+      <w:r>
+        <w:t xml:space="preserve">This classes are implemented in the Zombie Behaviour array to replace the </w:t>
+      </w:r>
+      <w:proofErr w:type="spellStart"/>
+      <w:r>
+        <w:t>HuntBehaviour</w:t>
+      </w:r>
+      <w:proofErr w:type="spellEnd"/>
+      <w:r>
+        <w:t xml:space="preserve"> and </w:t>
+      </w:r>
+      <w:proofErr w:type="spellStart"/>
+      <w:r>
+        <w:t>WanderBehaviour</w:t>
+      </w:r>
+      <w:proofErr w:type="spellEnd"/>
+      <w:r>
+        <w:t xml:space="preserve">. This class is created to allow easier control of movement control of the zombie when a zombie has a broken leg. Creating this class also allow easier testing because this class is not related to other method(e.g. if this class is not created and we use </w:t>
+      </w:r>
+      <w:proofErr w:type="spellStart"/>
+      <w:r>
+        <w:t>HuntBehaviour</w:t>
+      </w:r>
+      <w:proofErr w:type="spellEnd"/>
+      <w:r>
+        <w:t xml:space="preserve"> and </w:t>
+      </w:r>
+      <w:proofErr w:type="spellStart"/>
+      <w:r>
+        <w:t>WanderBehaviour</w:t>
+      </w:r>
+      <w:proofErr w:type="spellEnd"/>
+      <w:r>
+        <w:t xml:space="preserve"> in zombie class, its hard to test if the output is of that we require because </w:t>
+      </w:r>
+      <w:r>
+        <w:t>it’s</w:t>
+      </w:r>
+      <w:r>
+        <w:t xml:space="preserve"> called in </w:t>
       </w:r>
       <w:proofErr w:type="spellStart"/>
       <w:r>
@@ -486,18 +553,47 @@
       </w:r>
       <w:proofErr w:type="spellEnd"/>
       <w:r>
-        <w:t xml:space="preserve"> action. A Corpse class is extended from </w:t>
-      </w:r>
-      <w:proofErr w:type="spellStart"/>
-      <w:r>
-        <w:t>PortableAction</w:t>
-      </w:r>
-      <w:proofErr w:type="spellEnd"/>
-      <w:r>
-        <w:t xml:space="preserve"> class because from the current game design and forum discussions, it has been clarified that a corpse object should be portable. After 10-20 rounds based on some probability calculations, it will create a Zombie object. The reason for having a Corpse class is to allow reusability of multiple Corpse object to have its own individual ticks.</w:t>
-      </w:r>
-    </w:p>
-    <w:p/>
+        <w:t xml:space="preserve"> method, which does a series of complex computing before calling them and making debugging much more harder).</w:t>
+      </w:r>
+    </w:p>
+    <w:p>
+      <w:pPr>
+        <w:pStyle w:val="ListParagraph"/>
+        <w:rPr>
+          <w:b/>
+          <w:bCs/>
+        </w:rPr>
+      </w:pPr>
+    </w:p>
+    <w:p>
+      <w:pPr>
+        <w:pStyle w:val="ListParagraph"/>
+      </w:pPr>
+      <w:r>
+        <w:t xml:space="preserve">This class also has method </w:t>
+      </w:r>
+      <w:proofErr w:type="spellStart"/>
+      <w:proofErr w:type="gramStart"/>
+      <w:r>
+        <w:t>canMove</w:t>
+      </w:r>
+      <w:proofErr w:type="spellEnd"/>
+      <w:r>
+        <w:t>(</w:t>
+      </w:r>
+      <w:proofErr w:type="gramEnd"/>
+      <w:r>
+        <w:t xml:space="preserve">) is created to check if a zombie is allowed to perform any move action in this round if it has a broken leg. </w:t>
+      </w:r>
+    </w:p>
+    <w:p>
+      <w:pPr>
+        <w:rPr>
+          <w:b/>
+          <w:bCs/>
+        </w:rPr>
+      </w:pPr>
+    </w:p>
     <w:p>
       <w:pPr>
         <w:pStyle w:val="ListParagraph"/>
@@ -505,205 +601,46 @@
           <w:ilvl w:val="0"/>
           <w:numId w:val="1"/>
         </w:numPr>
-        <w:rPr>
-          <w:b/>
-          <w:bCs/>
-        </w:rPr>
-      </w:pPr>
-      <w:proofErr w:type="spellStart"/>
-      <w:r>
-        <w:rPr>
-          <w:b/>
-          <w:bCs/>
-        </w:rPr>
-        <w:t>CraftAction</w:t>
-      </w:r>
-      <w:proofErr w:type="spellEnd"/>
-      <w:r>
-        <w:rPr>
-          <w:b/>
-          <w:bCs/>
-        </w:rPr>
-        <w:t xml:space="preserve">, </w:t>
-      </w:r>
-      <w:proofErr w:type="spellStart"/>
-      <w:r>
-        <w:rPr>
-          <w:b/>
-          <w:bCs/>
-        </w:rPr>
-        <w:t>ZombieClub</w:t>
-      </w:r>
-      <w:proofErr w:type="spellEnd"/>
-      <w:r>
-        <w:rPr>
-          <w:b/>
-          <w:bCs/>
-        </w:rPr>
-        <w:t xml:space="preserve">, </w:t>
-      </w:r>
-      <w:proofErr w:type="spellStart"/>
-      <w:r>
-        <w:rPr>
-          <w:b/>
-          <w:bCs/>
-        </w:rPr>
-        <w:t>ZombieMace</w:t>
-      </w:r>
-      <w:proofErr w:type="spellEnd"/>
-      <w:r>
-        <w:rPr>
-          <w:b/>
-          <w:bCs/>
-        </w:rPr>
-        <w:t xml:space="preserve"> (Crafting weapons)</w:t>
-      </w:r>
-    </w:p>
-    <w:p>
-      <w:pPr>
-        <w:pStyle w:val="ListParagraph"/>
-      </w:pPr>
-      <w:r>
-        <w:t xml:space="preserve">From the current source files, we found out that many of the class objects were created as a result of actions such as corpse object being created from </w:t>
-      </w:r>
-      <w:proofErr w:type="spellStart"/>
-      <w:r>
-        <w:t>AttackActions</w:t>
-      </w:r>
-      <w:proofErr w:type="spellEnd"/>
-      <w:r>
-        <w:t xml:space="preserve"> class. To justify our design reasonings, we have decided to create a new class </w:t>
-      </w:r>
-      <w:proofErr w:type="spellStart"/>
-      <w:r>
-        <w:t>CraftAction</w:t>
-      </w:r>
-      <w:proofErr w:type="spellEnd"/>
-      <w:r>
-        <w:t xml:space="preserve"> for extensibility purposes and allowing </w:t>
-      </w:r>
-      <w:proofErr w:type="spellStart"/>
-      <w:r>
-        <w:t>ZombieClub</w:t>
-      </w:r>
-      <w:proofErr w:type="spellEnd"/>
-      <w:r>
-        <w:t xml:space="preserve"> and </w:t>
-      </w:r>
-      <w:proofErr w:type="spellStart"/>
-      <w:r>
-        <w:t>ZombieMace</w:t>
-      </w:r>
-      <w:proofErr w:type="spellEnd"/>
-      <w:r>
-        <w:t xml:space="preserve"> objects to be created through this action.</w:t>
-      </w:r>
-    </w:p>
-    <w:p>
-      <w:pPr>
-        <w:pStyle w:val="ListParagraph"/>
-      </w:pPr>
-    </w:p>
-    <w:p>
-      <w:pPr>
-        <w:pStyle w:val="ListParagraph"/>
-      </w:pPr>
-      <w:r>
-        <w:t xml:space="preserve">When a </w:t>
-      </w:r>
-      <w:proofErr w:type="spellStart"/>
-      <w:r>
-        <w:t>ZombieLeg</w:t>
-      </w:r>
-      <w:proofErr w:type="spellEnd"/>
-      <w:r>
-        <w:t xml:space="preserve"> or </w:t>
-      </w:r>
-      <w:proofErr w:type="spellStart"/>
-      <w:r>
-        <w:t>ZombieHand</w:t>
-      </w:r>
-      <w:proofErr w:type="spellEnd"/>
-      <w:r>
-        <w:t xml:space="preserve"> object is instantiated, </w:t>
-      </w:r>
-      <w:proofErr w:type="spellStart"/>
-      <w:r>
-        <w:t>CraftAction</w:t>
-      </w:r>
-      <w:proofErr w:type="spellEnd"/>
-      <w:r>
-        <w:t xml:space="preserve"> is passed in as the fourth parameter in Item constructor as an </w:t>
-      </w:r>
-      <w:proofErr w:type="spellStart"/>
-      <w:r>
-        <w:t>allowableActions</w:t>
-      </w:r>
-      <w:proofErr w:type="spellEnd"/>
-      <w:r>
-        <w:t xml:space="preserve"> attribute. This allows the Player to craft weapons from </w:t>
-      </w:r>
-      <w:proofErr w:type="spellStart"/>
-      <w:r>
-        <w:t>ZombieLeg</w:t>
-      </w:r>
-      <w:proofErr w:type="spellEnd"/>
-      <w:r>
-        <w:t xml:space="preserve"> and </w:t>
-      </w:r>
-      <w:proofErr w:type="spellStart"/>
-      <w:r>
-        <w:t>ZombieHand</w:t>
-      </w:r>
-      <w:proofErr w:type="spellEnd"/>
-      <w:r>
-        <w:t xml:space="preserve"> into </w:t>
-      </w:r>
-      <w:proofErr w:type="spellStart"/>
-      <w:r>
-        <w:t>ZombieMace</w:t>
-      </w:r>
-      <w:proofErr w:type="spellEnd"/>
-      <w:r>
-        <w:t xml:space="preserve"> and </w:t>
-      </w:r>
-      <w:proofErr w:type="spellStart"/>
-      <w:r>
-        <w:t>ZombieClub</w:t>
-      </w:r>
-      <w:proofErr w:type="spellEnd"/>
-      <w:r>
-        <w:t xml:space="preserve"> respectively. </w:t>
-      </w:r>
-      <w:proofErr w:type="spellStart"/>
-      <w:r>
-        <w:t>ZombieClub</w:t>
-      </w:r>
-      <w:proofErr w:type="spellEnd"/>
-      <w:r>
-        <w:t xml:space="preserve"> and </w:t>
-      </w:r>
-      <w:proofErr w:type="spellStart"/>
-      <w:r>
-        <w:t>ZombieMace</w:t>
-      </w:r>
-      <w:proofErr w:type="spellEnd"/>
-      <w:r>
-        <w:t xml:space="preserve"> are extended from </w:t>
-      </w:r>
-      <w:proofErr w:type="spellStart"/>
-      <w:r>
-        <w:t>WeaponItem</w:t>
-      </w:r>
-      <w:proofErr w:type="spellEnd"/>
-      <w:r>
-        <w:t xml:space="preserve"> class. With this design implementation, Non-Player Characters will not be able to utilize </w:t>
-      </w:r>
-      <w:proofErr w:type="spellStart"/>
-      <w:r>
-        <w:t>CraftAction</w:t>
-      </w:r>
-      <w:proofErr w:type="spellEnd"/>
+      </w:pPr>
+      <w:r>
+        <w:rPr>
+          <w:b/>
+          <w:bCs/>
+        </w:rPr>
+        <w:t>Corpse (Rising from the dead)</w:t>
+      </w:r>
+    </w:p>
+    <w:p>
+      <w:pPr>
+        <w:pStyle w:val="ListParagraph"/>
+      </w:pPr>
+      <w:r>
+        <w:t xml:space="preserve">A corpse object from the Corpse class is created when an </w:t>
+      </w:r>
+      <w:proofErr w:type="spellStart"/>
+      <w:r>
+        <w:t>AttackAction</w:t>
+      </w:r>
+      <w:proofErr w:type="spellEnd"/>
+      <w:r>
+        <w:t xml:space="preserve"> from the zombie class is acted upon Human classes from its </w:t>
+      </w:r>
+      <w:proofErr w:type="spellStart"/>
+      <w:r>
+        <w:t>playTurn</w:t>
+      </w:r>
+      <w:proofErr w:type="spellEnd"/>
+      <w:r>
+        <w:t xml:space="preserve"> action. A Corpse class is extended from </w:t>
+      </w:r>
+      <w:proofErr w:type="spellStart"/>
+      <w:r>
+        <w:t>PortableAction</w:t>
+      </w:r>
+      <w:proofErr w:type="spellEnd"/>
+      <w:r>
+        <w:t xml:space="preserve"> class because from the current game design and forum discussions, it has been clarified that a corpse object should be portable. After 10-20 rounds based on some probability calculations, it will create a Zombie object. The reason for having a Corpse class is to allow reusability of multiple Corpse object to have its own individual ticks.</w:t>
+      </w:r>
     </w:p>
     <w:p/>
     <w:p>
@@ -718,6 +655,214 @@
           <w:bCs/>
         </w:rPr>
       </w:pPr>
+      <w:proofErr w:type="spellStart"/>
+      <w:r>
+        <w:rPr>
+          <w:b/>
+          <w:bCs/>
+        </w:rPr>
+        <w:t>CraftAction</w:t>
+      </w:r>
+      <w:proofErr w:type="spellEnd"/>
+      <w:r>
+        <w:rPr>
+          <w:b/>
+          <w:bCs/>
+        </w:rPr>
+        <w:t xml:space="preserve">, </w:t>
+      </w:r>
+      <w:proofErr w:type="spellStart"/>
+      <w:r>
+        <w:rPr>
+          <w:b/>
+          <w:bCs/>
+        </w:rPr>
+        <w:t>ZombieClub</w:t>
+      </w:r>
+      <w:proofErr w:type="spellEnd"/>
+      <w:r>
+        <w:rPr>
+          <w:b/>
+          <w:bCs/>
+        </w:rPr>
+        <w:t xml:space="preserve">, </w:t>
+      </w:r>
+      <w:proofErr w:type="spellStart"/>
+      <w:r>
+        <w:rPr>
+          <w:b/>
+          <w:bCs/>
+        </w:rPr>
+        <w:t>ZombieMace</w:t>
+      </w:r>
+      <w:proofErr w:type="spellEnd"/>
+      <w:r>
+        <w:rPr>
+          <w:b/>
+          <w:bCs/>
+        </w:rPr>
+        <w:t xml:space="preserve"> (Crafting weapons)</w:t>
+      </w:r>
+    </w:p>
+    <w:p>
+      <w:pPr>
+        <w:pStyle w:val="ListParagraph"/>
+      </w:pPr>
+      <w:r>
+        <w:t xml:space="preserve">From the current source files, we found out that many of the class objects were created as a result of actions such as corpse object being created from </w:t>
+      </w:r>
+      <w:proofErr w:type="spellStart"/>
+      <w:r>
+        <w:t>AttackActions</w:t>
+      </w:r>
+      <w:proofErr w:type="spellEnd"/>
+      <w:r>
+        <w:t xml:space="preserve"> class. To justify our design reasonings, we have decided to create a new class </w:t>
+      </w:r>
+      <w:proofErr w:type="spellStart"/>
+      <w:r>
+        <w:t>CraftAction</w:t>
+      </w:r>
+      <w:proofErr w:type="spellEnd"/>
+      <w:r>
+        <w:t xml:space="preserve"> for extensibility purposes and allowing </w:t>
+      </w:r>
+      <w:proofErr w:type="spellStart"/>
+      <w:r>
+        <w:t>ZombieClub</w:t>
+      </w:r>
+      <w:proofErr w:type="spellEnd"/>
+      <w:r>
+        <w:t xml:space="preserve"> and </w:t>
+      </w:r>
+      <w:proofErr w:type="spellStart"/>
+      <w:r>
+        <w:t>ZombieMace</w:t>
+      </w:r>
+      <w:proofErr w:type="spellEnd"/>
+      <w:r>
+        <w:t xml:space="preserve"> objects to be created through this action.</w:t>
+      </w:r>
+    </w:p>
+    <w:p>
+      <w:pPr>
+        <w:pStyle w:val="ListParagraph"/>
+      </w:pPr>
+    </w:p>
+    <w:p>
+      <w:pPr>
+        <w:pStyle w:val="ListParagraph"/>
+      </w:pPr>
+      <w:r>
+        <w:t xml:space="preserve">When a </w:t>
+      </w:r>
+      <w:proofErr w:type="spellStart"/>
+      <w:r>
+        <w:t>ZombieLeg</w:t>
+      </w:r>
+      <w:proofErr w:type="spellEnd"/>
+      <w:r>
+        <w:t xml:space="preserve"> or </w:t>
+      </w:r>
+      <w:proofErr w:type="spellStart"/>
+      <w:r>
+        <w:t>ZombieHand</w:t>
+      </w:r>
+      <w:proofErr w:type="spellEnd"/>
+      <w:r>
+        <w:t xml:space="preserve"> object is instantiated, </w:t>
+      </w:r>
+      <w:proofErr w:type="spellStart"/>
+      <w:r>
+        <w:t>CraftAction</w:t>
+      </w:r>
+      <w:proofErr w:type="spellEnd"/>
+      <w:r>
+        <w:t xml:space="preserve"> is passed in as the fourth parameter in Item constructor as an </w:t>
+      </w:r>
+      <w:proofErr w:type="spellStart"/>
+      <w:r>
+        <w:t>allowableActions</w:t>
+      </w:r>
+      <w:proofErr w:type="spellEnd"/>
+      <w:r>
+        <w:t xml:space="preserve"> attribute. This allows the Player to craft weapons from </w:t>
+      </w:r>
+      <w:proofErr w:type="spellStart"/>
+      <w:r>
+        <w:t>ZombieLeg</w:t>
+      </w:r>
+      <w:proofErr w:type="spellEnd"/>
+      <w:r>
+        <w:t xml:space="preserve"> and </w:t>
+      </w:r>
+      <w:proofErr w:type="spellStart"/>
+      <w:r>
+        <w:t>ZombieHand</w:t>
+      </w:r>
+      <w:proofErr w:type="spellEnd"/>
+      <w:r>
+        <w:t xml:space="preserve"> into </w:t>
+      </w:r>
+      <w:proofErr w:type="spellStart"/>
+      <w:r>
+        <w:t>ZombieMace</w:t>
+      </w:r>
+      <w:proofErr w:type="spellEnd"/>
+      <w:r>
+        <w:t xml:space="preserve"> and </w:t>
+      </w:r>
+      <w:proofErr w:type="spellStart"/>
+      <w:r>
+        <w:t>ZombieClub</w:t>
+      </w:r>
+      <w:proofErr w:type="spellEnd"/>
+      <w:r>
+        <w:t xml:space="preserve"> respectively. </w:t>
+      </w:r>
+      <w:proofErr w:type="spellStart"/>
+      <w:r>
+        <w:t>ZombieClub</w:t>
+      </w:r>
+      <w:proofErr w:type="spellEnd"/>
+      <w:r>
+        <w:t xml:space="preserve"> and </w:t>
+      </w:r>
+      <w:proofErr w:type="spellStart"/>
+      <w:r>
+        <w:t>ZombieMace</w:t>
+      </w:r>
+      <w:proofErr w:type="spellEnd"/>
+      <w:r>
+        <w:t xml:space="preserve"> are extended from </w:t>
+      </w:r>
+      <w:proofErr w:type="spellStart"/>
+      <w:r>
+        <w:t>WeaponItem</w:t>
+      </w:r>
+      <w:proofErr w:type="spellEnd"/>
+      <w:r>
+        <w:t xml:space="preserve"> class. With this design implementation, Non-Player Characters will not be able to utilize </w:t>
+      </w:r>
+      <w:proofErr w:type="spellStart"/>
+      <w:r>
+        <w:t>CraftAction</w:t>
+      </w:r>
+      <w:proofErr w:type="spellEnd"/>
+    </w:p>
+    <w:p/>
+    <w:p>
+      <w:pPr>
+        <w:pStyle w:val="ListParagraph"/>
+        <w:numPr>
+          <w:ilvl w:val="0"/>
+          <w:numId w:val="1"/>
+        </w:numPr>
+        <w:rPr>
+          <w:b/>
+          <w:bCs/>
+        </w:rPr>
+      </w:pPr>
       <w:r>
         <w:rPr>
           <w:b/>
@@ -1091,10 +1236,40 @@
     <w:p>
       <w:pPr>
         <w:pStyle w:val="ListParagraph"/>
-      </w:pPr>
-      <w:r>
-        <w:t>We have decided to include many new classes to allow further extensibility to the game engine such as having the possibility of having multiple new Crop objects implementation which produces different kinds of Food object that heals for a different amount. Attributes are assigned to the newly introduced actions to allow Fail Fast design implementation.</w:t>
-      </w:r>
+        <w:rPr>
+          <w:b/>
+          <w:bCs/>
+        </w:rPr>
+      </w:pPr>
+      <w:r>
+        <w:t xml:space="preserve">We have decided to include many new classes to allow further extensibility to the game engine such as having the possibility of having multiple new Crop objects implementation </w:t>
+      </w:r>
+      <w:bookmarkStart w:id="0" w:name="_GoBack"/>
+      <w:bookmarkEnd w:id="0"/>
+      <w:r>
+        <w:t>which produces different kinds of Food object that heals for a different amount. Attributes are assigned to the newly introduced actions to allow Fail Fast design implementation.</w:t>
+      </w:r>
+      <w:r>
+        <w:rPr>
+          <w:b/>
+          <w:bCs/>
+        </w:rPr>
+        <w:t xml:space="preserve"> </w:t>
+      </w:r>
+    </w:p>
+    <w:p>
+      <w:pPr>
+        <w:pStyle w:val="ListParagraph"/>
+      </w:pPr>
+      <w:r>
+        <w:t>These designs also reduce dependencies as much as possible, for example, method that are used by zombie only are implemented inside zombie class. We also try keep our code simple and clean to increase readability by splitting the longer method into smaller sub – method whenever possible.</w:t>
+      </w:r>
+    </w:p>
+    <w:p/>
+    <w:p>
+      <w:pPr>
+        <w:pStyle w:val="ListParagraph"/>
+      </w:pPr>
     </w:p>
     <w:sectPr>
       <w:pgSz w:w="11906" w:h="16838"/>

</xml_diff>

<commit_message>
Changes in UML and design rationale (remove ZombieMoveAction)
</commit_message>
<xml_diff>
--- a/design-docs/Design Rational for Assignment 1.docx
+++ b/design-docs/Design Rational for Assignment 1.docx
@@ -301,81 +301,108 @@
           <w:b/>
           <w:bCs/>
         </w:rPr>
-        <w:t>Zombie saying ‘</w:t>
-      </w:r>
-      <w:proofErr w:type="spellStart"/>
-      <w:r>
-        <w:rPr>
-          <w:b/>
-          <w:bCs/>
-        </w:rPr>
+        <w:t xml:space="preserve">Zombie </w:t>
+      </w:r>
+      <w:r>
+        <w:rPr>
+          <w:b/>
+          <w:bCs/>
+        </w:rPr>
+        <w:t>class</w:t>
+      </w:r>
+    </w:p>
+    <w:p>
+      <w:pPr>
+        <w:ind w:left="720"/>
+      </w:pPr>
+      <w:r>
+        <w:t xml:space="preserve">The probability of the zombies saying brains is implemented in the </w:t>
+      </w:r>
+      <w:proofErr w:type="spellStart"/>
+      <w:r>
+        <w:t>playTurn</w:t>
+      </w:r>
+      <w:proofErr w:type="spellEnd"/>
+      <w:r>
+        <w:t xml:space="preserve"> function where in every turn it takes it will have a probability of saying ‘</w:t>
+      </w:r>
+      <w:proofErr w:type="spellStart"/>
+      <w:r>
         <w:t>Brainns</w:t>
       </w:r>
       <w:proofErr w:type="spellEnd"/>
       <w:r>
-        <w:rPr>
-          <w:b/>
-          <w:bCs/>
-        </w:rPr>
+        <w:t xml:space="preserve">’. This is implemented in </w:t>
+      </w:r>
+      <w:proofErr w:type="spellStart"/>
+      <w:r>
+        <w:t>playTurn</w:t>
+      </w:r>
+      <w:proofErr w:type="spellEnd"/>
+      <w:r>
+        <w:t xml:space="preserve"> instead of making it an action because, in every turn an actor can only take </w:t>
+      </w:r>
+      <w:r>
+        <w:t>one</w:t>
+      </w:r>
+      <w:r>
+        <w:t xml:space="preserve"> action. We decided that we should not waste a turn for zombie just to say ‘</w:t>
+      </w:r>
+      <w:proofErr w:type="spellStart"/>
+      <w:r>
+        <w:t>Brainns</w:t>
+      </w:r>
+      <w:proofErr w:type="spellEnd"/>
+      <w:r>
         <w:t>’</w:t>
       </w:r>
+      <w:r>
+        <w:t>, so at the start of each turn the zombie will have a 10% chance of saying ‘</w:t>
+      </w:r>
+      <w:proofErr w:type="spellStart"/>
+      <w:r>
+        <w:t>Brainns</w:t>
+      </w:r>
+      <w:proofErr w:type="spellEnd"/>
+      <w:r>
+        <w:t>’.</w:t>
+      </w:r>
     </w:p>
     <w:p>
       <w:pPr>
         <w:ind w:left="720"/>
       </w:pPr>
-      <w:r>
-        <w:t xml:space="preserve">The probability of the zombies saying brains is implemented in the </w:t>
-      </w:r>
-      <w:proofErr w:type="spellStart"/>
-      <w:r>
-        <w:t>playTurn</w:t>
-      </w:r>
-      <w:proofErr w:type="spellEnd"/>
-      <w:r>
-        <w:t xml:space="preserve"> function where in every turn it takes it will have a probability of saying ‘</w:t>
-      </w:r>
-      <w:proofErr w:type="spellStart"/>
-      <w:r>
-        <w:t>Brainns</w:t>
-      </w:r>
-      <w:proofErr w:type="spellEnd"/>
-      <w:r>
-        <w:t xml:space="preserve">’. This is implemented in </w:t>
-      </w:r>
-      <w:proofErr w:type="spellStart"/>
-      <w:r>
-        <w:t>playTurn</w:t>
-      </w:r>
-      <w:proofErr w:type="spellEnd"/>
-      <w:r>
-        <w:t xml:space="preserve"> instead of making it an action because, in every turn an actor can only take </w:t>
-      </w:r>
-      <w:r>
-        <w:t>one</w:t>
-      </w:r>
-      <w:r>
-        <w:t xml:space="preserve"> action. We decided that we should not waste a turn for zombie just to say ‘</w:t>
-      </w:r>
-      <w:proofErr w:type="spellStart"/>
-      <w:r>
-        <w:t>Brainns</w:t>
-      </w:r>
-      <w:proofErr w:type="spellEnd"/>
-      <w:r>
-        <w:t>’</w:t>
-      </w:r>
-      <w:r>
-        <w:t>, so at the start of each turn the zombie will have a 10% chance of saying ‘</w:t>
-      </w:r>
-      <w:proofErr w:type="spellStart"/>
-      <w:r>
-        <w:t>Brainns</w:t>
-      </w:r>
-      <w:proofErr w:type="spellEnd"/>
-      <w:r>
-        <w:t>’.</w:t>
-      </w:r>
+    </w:p>
+    <w:p>
+      <w:pPr>
+        <w:pStyle w:val="ListParagraph"/>
+      </w:pPr>
+      <w:r>
+        <w:t xml:space="preserve">This class also have a method called </w:t>
+      </w:r>
+      <w:proofErr w:type="spellStart"/>
+      <w:proofErr w:type="gramStart"/>
+      <w:r>
+        <w:t>canMove</w:t>
+      </w:r>
+      <w:proofErr w:type="spellEnd"/>
+      <w:r>
+        <w:t>(</w:t>
+      </w:r>
+      <w:proofErr w:type="gramEnd"/>
+      <w:r>
+        <w:t>)to check if a zombie is allowed to perform any move action in this round if it has a broken leg</w:t>
+      </w:r>
+      <w:r>
+        <w:t>. It keeps a counter of tick to determine how many round this zombie hasn’t move</w:t>
+      </w:r>
+    </w:p>
+    <w:p>
+      <w:pPr>
+        <w:ind w:left="720"/>
+      </w:pPr>
+      <w:bookmarkStart w:id="0" w:name="_GoBack"/>
+      <w:bookmarkEnd w:id="0"/>
     </w:p>
     <w:p/>
     <w:p>
@@ -446,6 +473,7 @@
         <w:pStyle w:val="ListParagraph"/>
       </w:pPr>
       <w:r>
+        <w:lastRenderedPageBreak/>
         <w:t xml:space="preserve">This class is also responsible of </w:t>
       </w:r>
       <w:r>
@@ -485,67 +513,29 @@
           <w:ilvl w:val="0"/>
           <w:numId w:val="1"/>
         </w:numPr>
-        <w:rPr>
-          <w:b/>
-          <w:bCs/>
-        </w:rPr>
-      </w:pPr>
-      <w:proofErr w:type="spellStart"/>
-      <w:r>
-        <w:rPr>
-          <w:b/>
-          <w:bCs/>
-        </w:rPr>
-        <w:t>ZombieMoveBehaviour</w:t>
-      </w:r>
-      <w:proofErr w:type="spellEnd"/>
-      <w:r>
-        <w:rPr>
-          <w:b/>
-          <w:bCs/>
-        </w:rPr>
-        <w:br/>
-      </w:r>
-      <w:r>
-        <w:t xml:space="preserve">This classes are implemented in the Zombie Behaviour array to replace the </w:t>
-      </w:r>
-      <w:proofErr w:type="spellStart"/>
-      <w:r>
-        <w:t>HuntBehaviour</w:t>
-      </w:r>
-      <w:proofErr w:type="spellEnd"/>
-      <w:r>
-        <w:t xml:space="preserve"> and </w:t>
-      </w:r>
-      <w:proofErr w:type="spellStart"/>
-      <w:r>
-        <w:t>WanderBehaviour</w:t>
-      </w:r>
-      <w:proofErr w:type="spellEnd"/>
-      <w:r>
-        <w:t xml:space="preserve">. This class is created to allow easier control of movement control of the zombie when a zombie has a broken leg. Creating this class also allow easier testing because this class is not related to other method(e.g. if this class is not created and we use </w:t>
-      </w:r>
-      <w:proofErr w:type="spellStart"/>
-      <w:r>
-        <w:t>HuntBehaviour</w:t>
-      </w:r>
-      <w:proofErr w:type="spellEnd"/>
-      <w:r>
-        <w:t xml:space="preserve"> and </w:t>
-      </w:r>
-      <w:proofErr w:type="spellStart"/>
-      <w:r>
-        <w:t>WanderBehaviour</w:t>
-      </w:r>
-      <w:proofErr w:type="spellEnd"/>
-      <w:r>
-        <w:t xml:space="preserve"> in zombie class, its hard to test if the output is of that we require because </w:t>
-      </w:r>
-      <w:r>
-        <w:t>it’s</w:t>
-      </w:r>
-      <w:r>
-        <w:t xml:space="preserve"> called in </w:t>
+      </w:pPr>
+      <w:r>
+        <w:rPr>
+          <w:b/>
+          <w:bCs/>
+        </w:rPr>
+        <w:t>Corpse (Rising from the dead)</w:t>
+      </w:r>
+    </w:p>
+    <w:p>
+      <w:pPr>
+        <w:pStyle w:val="ListParagraph"/>
+      </w:pPr>
+      <w:r>
+        <w:t xml:space="preserve">A corpse object from the Corpse class is created when an </w:t>
+      </w:r>
+      <w:proofErr w:type="spellStart"/>
+      <w:r>
+        <w:t>AttackAction</w:t>
+      </w:r>
+      <w:proofErr w:type="spellEnd"/>
+      <w:r>
+        <w:t xml:space="preserve"> from the zombie class is acted upon Human classes from its </w:t>
       </w:r>
       <w:proofErr w:type="spellStart"/>
       <w:r>
@@ -553,47 +543,18 @@
       </w:r>
       <w:proofErr w:type="spellEnd"/>
       <w:r>
-        <w:t xml:space="preserve"> method, which does a series of complex computing before calling them and making debugging much more harder).</w:t>
-      </w:r>
-    </w:p>
-    <w:p>
-      <w:pPr>
-        <w:pStyle w:val="ListParagraph"/>
-        <w:rPr>
-          <w:b/>
-          <w:bCs/>
-        </w:rPr>
-      </w:pPr>
-    </w:p>
-    <w:p>
-      <w:pPr>
-        <w:pStyle w:val="ListParagraph"/>
-      </w:pPr>
-      <w:r>
-        <w:t xml:space="preserve">This class also has method </w:t>
-      </w:r>
-      <w:proofErr w:type="spellStart"/>
-      <w:proofErr w:type="gramStart"/>
-      <w:r>
-        <w:t>canMove</w:t>
-      </w:r>
-      <w:proofErr w:type="spellEnd"/>
-      <w:r>
-        <w:t>(</w:t>
-      </w:r>
-      <w:proofErr w:type="gramEnd"/>
-      <w:r>
-        <w:t xml:space="preserve">) is created to check if a zombie is allowed to perform any move action in this round if it has a broken leg. </w:t>
-      </w:r>
-    </w:p>
-    <w:p>
-      <w:pPr>
-        <w:rPr>
-          <w:b/>
-          <w:bCs/>
-        </w:rPr>
-      </w:pPr>
-    </w:p>
+        <w:t xml:space="preserve"> action. A Corpse class is extended from </w:t>
+      </w:r>
+      <w:proofErr w:type="spellStart"/>
+      <w:r>
+        <w:t>PortableAction</w:t>
+      </w:r>
+      <w:proofErr w:type="spellEnd"/>
+      <w:r>
+        <w:t xml:space="preserve"> class because from the current game design and forum discussions, it has been clarified that a corpse object should be portable. After 10-20 rounds based on some probability calculations, it will create a Zombie object. The reason for having a Corpse class is to allow reusability of multiple Corpse object to have its own individual ticks.</w:t>
+      </w:r>
+    </w:p>
+    <w:p/>
     <w:p>
       <w:pPr>
         <w:pStyle w:val="ListParagraph"/>
@@ -601,46 +562,205 @@
           <w:ilvl w:val="0"/>
           <w:numId w:val="1"/>
         </w:numPr>
-      </w:pPr>
-      <w:r>
-        <w:rPr>
-          <w:b/>
-          <w:bCs/>
-        </w:rPr>
-        <w:t>Corpse (Rising from the dead)</w:t>
-      </w:r>
-    </w:p>
-    <w:p>
-      <w:pPr>
-        <w:pStyle w:val="ListParagraph"/>
-      </w:pPr>
-      <w:r>
-        <w:t xml:space="preserve">A corpse object from the Corpse class is created when an </w:t>
-      </w:r>
-      <w:proofErr w:type="spellStart"/>
-      <w:r>
-        <w:t>AttackAction</w:t>
-      </w:r>
-      <w:proofErr w:type="spellEnd"/>
-      <w:r>
-        <w:t xml:space="preserve"> from the zombie class is acted upon Human classes from its </w:t>
-      </w:r>
-      <w:proofErr w:type="spellStart"/>
-      <w:r>
-        <w:t>playTurn</w:t>
-      </w:r>
-      <w:proofErr w:type="spellEnd"/>
-      <w:r>
-        <w:t xml:space="preserve"> action. A Corpse class is extended from </w:t>
-      </w:r>
-      <w:proofErr w:type="spellStart"/>
-      <w:r>
-        <w:t>PortableAction</w:t>
-      </w:r>
-      <w:proofErr w:type="spellEnd"/>
-      <w:r>
-        <w:t xml:space="preserve"> class because from the current game design and forum discussions, it has been clarified that a corpse object should be portable. After 10-20 rounds based on some probability calculations, it will create a Zombie object. The reason for having a Corpse class is to allow reusability of multiple Corpse object to have its own individual ticks.</w:t>
-      </w:r>
+        <w:rPr>
+          <w:b/>
+          <w:bCs/>
+        </w:rPr>
+      </w:pPr>
+      <w:proofErr w:type="spellStart"/>
+      <w:r>
+        <w:rPr>
+          <w:b/>
+          <w:bCs/>
+        </w:rPr>
+        <w:t>CraftAction</w:t>
+      </w:r>
+      <w:proofErr w:type="spellEnd"/>
+      <w:r>
+        <w:rPr>
+          <w:b/>
+          <w:bCs/>
+        </w:rPr>
+        <w:t xml:space="preserve">, </w:t>
+      </w:r>
+      <w:proofErr w:type="spellStart"/>
+      <w:r>
+        <w:rPr>
+          <w:b/>
+          <w:bCs/>
+        </w:rPr>
+        <w:t>ZombieClub</w:t>
+      </w:r>
+      <w:proofErr w:type="spellEnd"/>
+      <w:r>
+        <w:rPr>
+          <w:b/>
+          <w:bCs/>
+        </w:rPr>
+        <w:t xml:space="preserve">, </w:t>
+      </w:r>
+      <w:proofErr w:type="spellStart"/>
+      <w:r>
+        <w:rPr>
+          <w:b/>
+          <w:bCs/>
+        </w:rPr>
+        <w:t>ZombieMace</w:t>
+      </w:r>
+      <w:proofErr w:type="spellEnd"/>
+      <w:r>
+        <w:rPr>
+          <w:b/>
+          <w:bCs/>
+        </w:rPr>
+        <w:t xml:space="preserve"> (Crafting weapons)</w:t>
+      </w:r>
+    </w:p>
+    <w:p>
+      <w:pPr>
+        <w:pStyle w:val="ListParagraph"/>
+      </w:pPr>
+      <w:r>
+        <w:t xml:space="preserve">From the current source files, we found out that many of the class objects were created as a result of actions such as corpse object being created from </w:t>
+      </w:r>
+      <w:proofErr w:type="spellStart"/>
+      <w:r>
+        <w:t>AttackActions</w:t>
+      </w:r>
+      <w:proofErr w:type="spellEnd"/>
+      <w:r>
+        <w:t xml:space="preserve"> class. To justify our design reasonings, we have decided to create a new class </w:t>
+      </w:r>
+      <w:proofErr w:type="spellStart"/>
+      <w:r>
+        <w:t>CraftAction</w:t>
+      </w:r>
+      <w:proofErr w:type="spellEnd"/>
+      <w:r>
+        <w:t xml:space="preserve"> for extensibility purposes and allowing </w:t>
+      </w:r>
+      <w:proofErr w:type="spellStart"/>
+      <w:r>
+        <w:t>ZombieClub</w:t>
+      </w:r>
+      <w:proofErr w:type="spellEnd"/>
+      <w:r>
+        <w:t xml:space="preserve"> and </w:t>
+      </w:r>
+      <w:proofErr w:type="spellStart"/>
+      <w:r>
+        <w:t>ZombieMace</w:t>
+      </w:r>
+      <w:proofErr w:type="spellEnd"/>
+      <w:r>
+        <w:t xml:space="preserve"> objects to be created through this action.</w:t>
+      </w:r>
+    </w:p>
+    <w:p>
+      <w:pPr>
+        <w:pStyle w:val="ListParagraph"/>
+      </w:pPr>
+    </w:p>
+    <w:p>
+      <w:pPr>
+        <w:pStyle w:val="ListParagraph"/>
+      </w:pPr>
+      <w:r>
+        <w:t xml:space="preserve">When a </w:t>
+      </w:r>
+      <w:proofErr w:type="spellStart"/>
+      <w:r>
+        <w:t>ZombieLeg</w:t>
+      </w:r>
+      <w:proofErr w:type="spellEnd"/>
+      <w:r>
+        <w:t xml:space="preserve"> or </w:t>
+      </w:r>
+      <w:proofErr w:type="spellStart"/>
+      <w:r>
+        <w:t>ZombieHand</w:t>
+      </w:r>
+      <w:proofErr w:type="spellEnd"/>
+      <w:r>
+        <w:t xml:space="preserve"> object is instantiated, </w:t>
+      </w:r>
+      <w:proofErr w:type="spellStart"/>
+      <w:r>
+        <w:t>CraftAction</w:t>
+      </w:r>
+      <w:proofErr w:type="spellEnd"/>
+      <w:r>
+        <w:t xml:space="preserve"> is passed in as the fourth parameter in Item constructor as an </w:t>
+      </w:r>
+      <w:proofErr w:type="spellStart"/>
+      <w:r>
+        <w:t>allowableActions</w:t>
+      </w:r>
+      <w:proofErr w:type="spellEnd"/>
+      <w:r>
+        <w:t xml:space="preserve"> attribute. This allows the Player to craft weapons from </w:t>
+      </w:r>
+      <w:proofErr w:type="spellStart"/>
+      <w:r>
+        <w:t>ZombieLeg</w:t>
+      </w:r>
+      <w:proofErr w:type="spellEnd"/>
+      <w:r>
+        <w:t xml:space="preserve"> and </w:t>
+      </w:r>
+      <w:proofErr w:type="spellStart"/>
+      <w:r>
+        <w:t>ZombieHand</w:t>
+      </w:r>
+      <w:proofErr w:type="spellEnd"/>
+      <w:r>
+        <w:t xml:space="preserve"> into </w:t>
+      </w:r>
+      <w:proofErr w:type="spellStart"/>
+      <w:r>
+        <w:t>ZombieMace</w:t>
+      </w:r>
+      <w:proofErr w:type="spellEnd"/>
+      <w:r>
+        <w:t xml:space="preserve"> and </w:t>
+      </w:r>
+      <w:proofErr w:type="spellStart"/>
+      <w:r>
+        <w:t>ZombieClub</w:t>
+      </w:r>
+      <w:proofErr w:type="spellEnd"/>
+      <w:r>
+        <w:t xml:space="preserve"> respectively. </w:t>
+      </w:r>
+      <w:proofErr w:type="spellStart"/>
+      <w:r>
+        <w:t>ZombieClub</w:t>
+      </w:r>
+      <w:proofErr w:type="spellEnd"/>
+      <w:r>
+        <w:t xml:space="preserve"> and </w:t>
+      </w:r>
+      <w:proofErr w:type="spellStart"/>
+      <w:r>
+        <w:t>ZombieMace</w:t>
+      </w:r>
+      <w:proofErr w:type="spellEnd"/>
+      <w:r>
+        <w:t xml:space="preserve"> are extended from </w:t>
+      </w:r>
+      <w:proofErr w:type="spellStart"/>
+      <w:r>
+        <w:t>WeaponItem</w:t>
+      </w:r>
+      <w:proofErr w:type="spellEnd"/>
+      <w:r>
+        <w:t xml:space="preserve"> class. With this design implementation, Non-Player Characters will not be able to utilize </w:t>
+      </w:r>
+      <w:proofErr w:type="spellStart"/>
+      <w:r>
+        <w:t>CraftAction</w:t>
+      </w:r>
+      <w:proofErr w:type="spellEnd"/>
     </w:p>
     <w:p/>
     <w:p>
@@ -655,13 +775,36 @@
           <w:bCs/>
         </w:rPr>
       </w:pPr>
-      <w:proofErr w:type="spellStart"/>
-      <w:r>
-        <w:rPr>
-          <w:b/>
-          <w:bCs/>
-        </w:rPr>
-        <w:t>CraftAction</w:t>
+      <w:r>
+        <w:rPr>
+          <w:b/>
+          <w:bCs/>
+        </w:rPr>
+        <w:t xml:space="preserve">Farmer, </w:t>
+      </w:r>
+      <w:proofErr w:type="spellStart"/>
+      <w:r>
+        <w:rPr>
+          <w:b/>
+          <w:bCs/>
+        </w:rPr>
+        <w:t>FarmBehaviour</w:t>
+      </w:r>
+      <w:proofErr w:type="spellEnd"/>
+      <w:r>
+        <w:rPr>
+          <w:b/>
+          <w:bCs/>
+        </w:rPr>
+        <w:t>(</w:t>
+      </w:r>
+      <w:proofErr w:type="spellStart"/>
+      <w:r>
+        <w:rPr>
+          <w:b/>
+          <w:bCs/>
+        </w:rPr>
+        <w:t>SowAction</w:t>
       </w:r>
       <w:proofErr w:type="spellEnd"/>
       <w:r>
@@ -677,7 +820,7 @@
           <w:b/>
           <w:bCs/>
         </w:rPr>
-        <w:t>ZombieClub</w:t>
+        <w:t>FertilizeAction</w:t>
       </w:r>
       <w:proofErr w:type="spellEnd"/>
       <w:r>
@@ -693,43 +836,67 @@
           <w:b/>
           <w:bCs/>
         </w:rPr>
-        <w:t>ZombieMace</w:t>
-      </w:r>
-      <w:proofErr w:type="spellEnd"/>
-      <w:r>
-        <w:rPr>
-          <w:b/>
-          <w:bCs/>
-        </w:rPr>
-        <w:t xml:space="preserve"> (Crafting weapons)</w:t>
-      </w:r>
-    </w:p>
-    <w:p>
-      <w:pPr>
-        <w:pStyle w:val="ListParagraph"/>
-      </w:pPr>
-      <w:r>
-        <w:t xml:space="preserve">From the current source files, we found out that many of the class objects were created as a result of actions such as corpse object being created from </w:t>
-      </w:r>
-      <w:proofErr w:type="spellStart"/>
-      <w:r>
-        <w:t>AttackActions</w:t>
-      </w:r>
-      <w:proofErr w:type="spellEnd"/>
-      <w:r>
-        <w:t xml:space="preserve"> class. To justify our design reasonings, we have decided to create a new class </w:t>
-      </w:r>
-      <w:proofErr w:type="spellStart"/>
-      <w:r>
-        <w:t>CraftAction</w:t>
-      </w:r>
-      <w:proofErr w:type="spellEnd"/>
-      <w:r>
-        <w:t xml:space="preserve"> for extensibility purposes and allowing </w:t>
-      </w:r>
-      <w:proofErr w:type="spellStart"/>
-      <w:r>
-        <w:t>ZombieClub</w:t>
+        <w:t>HarvestAction</w:t>
+      </w:r>
+      <w:proofErr w:type="spellEnd"/>
+      <w:r>
+        <w:rPr>
+          <w:b/>
+          <w:bCs/>
+        </w:rPr>
+        <w:t xml:space="preserve">), Crop, Food, </w:t>
+      </w:r>
+      <w:proofErr w:type="spellStart"/>
+      <w:r>
+        <w:rPr>
+          <w:b/>
+          <w:bCs/>
+        </w:rPr>
+        <w:t>HealBehaviour</w:t>
+      </w:r>
+      <w:proofErr w:type="spellEnd"/>
+      <w:r>
+        <w:rPr>
+          <w:b/>
+          <w:bCs/>
+        </w:rPr>
+        <w:t>(</w:t>
+      </w:r>
+      <w:proofErr w:type="spellStart"/>
+      <w:r>
+        <w:rPr>
+          <w:b/>
+          <w:bCs/>
+        </w:rPr>
+        <w:t>HealAction</w:t>
+      </w:r>
+      <w:proofErr w:type="spellEnd"/>
+      <w:r>
+        <w:rPr>
+          <w:b/>
+          <w:bCs/>
+        </w:rPr>
+        <w:t>) (Farmers and food)</w:t>
+      </w:r>
+    </w:p>
+    <w:p>
+      <w:pPr>
+        <w:pStyle w:val="ListParagraph"/>
+      </w:pPr>
+      <w:r>
+        <w:t xml:space="preserve">We have decided to create several new actions for the Farmer and Player class. </w:t>
+      </w:r>
+      <w:proofErr w:type="spellStart"/>
+      <w:r>
+        <w:t>SowAction</w:t>
+      </w:r>
+      <w:proofErr w:type="spellEnd"/>
+      <w:r>
+        <w:t xml:space="preserve">, </w:t>
+      </w:r>
+      <w:proofErr w:type="spellStart"/>
+      <w:r>
+        <w:t>FertilizeAction</w:t>
       </w:r>
       <w:proofErr w:type="spellEnd"/>
       <w:r>
@@ -737,60 +904,31 @@
       </w:r>
       <w:proofErr w:type="spellStart"/>
       <w:r>
-        <w:t>ZombieMace</w:t>
-      </w:r>
-      <w:proofErr w:type="spellEnd"/>
-      <w:r>
-        <w:t xml:space="preserve"> objects to be created through this action.</w:t>
-      </w:r>
-    </w:p>
-    <w:p>
-      <w:pPr>
-        <w:pStyle w:val="ListParagraph"/>
-      </w:pPr>
-    </w:p>
-    <w:p>
-      <w:pPr>
-        <w:pStyle w:val="ListParagraph"/>
-      </w:pPr>
-      <w:r>
-        <w:t xml:space="preserve">When a </w:t>
-      </w:r>
-      <w:proofErr w:type="spellStart"/>
-      <w:r>
-        <w:t>ZombieLeg</w:t>
-      </w:r>
-      <w:proofErr w:type="spellEnd"/>
-      <w:r>
-        <w:t xml:space="preserve"> or </w:t>
-      </w:r>
-      <w:proofErr w:type="spellStart"/>
-      <w:r>
-        <w:t>ZombieHand</w:t>
-      </w:r>
-      <w:proofErr w:type="spellEnd"/>
-      <w:r>
-        <w:t xml:space="preserve"> object is instantiated, </w:t>
-      </w:r>
-      <w:proofErr w:type="spellStart"/>
-      <w:r>
-        <w:t>CraftAction</w:t>
-      </w:r>
-      <w:proofErr w:type="spellEnd"/>
-      <w:r>
-        <w:t xml:space="preserve"> is passed in as the fourth parameter in Item constructor as an </w:t>
-      </w:r>
-      <w:proofErr w:type="spellStart"/>
-      <w:r>
-        <w:t>allowableActions</w:t>
-      </w:r>
-      <w:proofErr w:type="spellEnd"/>
-      <w:r>
-        <w:t xml:space="preserve"> attribute. This allows the Player to craft weapons from </w:t>
-      </w:r>
-      <w:proofErr w:type="spellStart"/>
-      <w:r>
-        <w:t>ZombieLeg</w:t>
+        <w:t>HarvestAction</w:t>
+      </w:r>
+      <w:proofErr w:type="spellEnd"/>
+      <w:r>
+        <w:t xml:space="preserve"> are extended from the Action class and is used to interact with Location of Ground object to produce Crop objects. We have allowed only the Farmer class to have </w:t>
+      </w:r>
+      <w:proofErr w:type="spellStart"/>
+      <w:r>
+        <w:t>FarmBehaviour</w:t>
+      </w:r>
+      <w:proofErr w:type="spellEnd"/>
+      <w:r>
+        <w:t xml:space="preserve"> which consists of </w:t>
+      </w:r>
+      <w:proofErr w:type="spellStart"/>
+      <w:r>
+        <w:t>SowAction</w:t>
+      </w:r>
+      <w:proofErr w:type="spellEnd"/>
+      <w:r>
+        <w:t xml:space="preserve">, </w:t>
+      </w:r>
+      <w:proofErr w:type="spellStart"/>
+      <w:r>
+        <w:t>FertilizeAction</w:t>
       </w:r>
       <w:proofErr w:type="spellEnd"/>
       <w:r>
@@ -798,402 +936,201 @@
       </w:r>
       <w:proofErr w:type="spellStart"/>
       <w:r>
-        <w:t>ZombieHand</w:t>
-      </w:r>
-      <w:proofErr w:type="spellEnd"/>
-      <w:r>
-        <w:t xml:space="preserve"> into </w:t>
-      </w:r>
-      <w:proofErr w:type="spellStart"/>
-      <w:r>
-        <w:t>ZombieMace</w:t>
-      </w:r>
-      <w:proofErr w:type="spellEnd"/>
-      <w:r>
-        <w:t xml:space="preserve"> and </w:t>
-      </w:r>
-      <w:proofErr w:type="spellStart"/>
-      <w:r>
-        <w:t>ZombieClub</w:t>
-      </w:r>
-      <w:proofErr w:type="spellEnd"/>
-      <w:r>
-        <w:t xml:space="preserve"> respectively. </w:t>
-      </w:r>
-      <w:proofErr w:type="spellStart"/>
-      <w:r>
-        <w:t>ZombieClub</w:t>
-      </w:r>
-      <w:proofErr w:type="spellEnd"/>
-      <w:r>
-        <w:t xml:space="preserve"> and </w:t>
-      </w:r>
-      <w:proofErr w:type="spellStart"/>
-      <w:r>
-        <w:t>ZombieMace</w:t>
-      </w:r>
-      <w:proofErr w:type="spellEnd"/>
-      <w:r>
-        <w:t xml:space="preserve"> are extended from </w:t>
-      </w:r>
-      <w:proofErr w:type="spellStart"/>
-      <w:r>
-        <w:t>WeaponItem</w:t>
-      </w:r>
-      <w:proofErr w:type="spellEnd"/>
-      <w:r>
-        <w:t xml:space="preserve"> class. With this design implementation, Non-Player Characters will not be able to utilize </w:t>
-      </w:r>
-      <w:proofErr w:type="spellStart"/>
-      <w:r>
-        <w:t>CraftAction</w:t>
-      </w:r>
-      <w:proofErr w:type="spellEnd"/>
-    </w:p>
-    <w:p/>
-    <w:p>
-      <w:pPr>
-        <w:pStyle w:val="ListParagraph"/>
-        <w:numPr>
-          <w:ilvl w:val="0"/>
-          <w:numId w:val="1"/>
-        </w:numPr>
-        <w:rPr>
-          <w:b/>
-          <w:bCs/>
-        </w:rPr>
-      </w:pPr>
-      <w:r>
-        <w:rPr>
-          <w:b/>
-          <w:bCs/>
-        </w:rPr>
-        <w:t xml:space="preserve">Farmer, </w:t>
-      </w:r>
-      <w:proofErr w:type="spellStart"/>
-      <w:r>
-        <w:rPr>
-          <w:b/>
-          <w:bCs/>
-        </w:rPr>
-        <w:t>FarmBehaviour</w:t>
-      </w:r>
-      <w:proofErr w:type="spellEnd"/>
-      <w:r>
-        <w:rPr>
-          <w:b/>
-          <w:bCs/>
-        </w:rPr>
-        <w:t>(</w:t>
-      </w:r>
-      <w:proofErr w:type="spellStart"/>
-      <w:r>
-        <w:rPr>
-          <w:b/>
-          <w:bCs/>
-        </w:rPr>
+        <w:t>HarvestAction</w:t>
+      </w:r>
+      <w:proofErr w:type="spellEnd"/>
+      <w:r>
+        <w:t xml:space="preserve"> while Player will have </w:t>
+      </w:r>
+      <w:proofErr w:type="spellStart"/>
+      <w:r>
+        <w:t>HarvestAction</w:t>
+      </w:r>
+      <w:proofErr w:type="spellEnd"/>
+      <w:r>
+        <w:t xml:space="preserve"> as required which can be retrieved from </w:t>
+      </w:r>
+      <w:proofErr w:type="spellStart"/>
+      <w:r>
+        <w:t>Crop.allowableActions</w:t>
+      </w:r>
+      <w:proofErr w:type="spellEnd"/>
+      <w:r>
+        <w:t>(). If there were to be multiple Farmer objects, they would reuse this behaviour and I will not have to repeat any codes.</w:t>
+      </w:r>
+    </w:p>
+    <w:p>
+      <w:pPr>
+        <w:pStyle w:val="ListParagraph"/>
+      </w:pPr>
+    </w:p>
+    <w:p>
+      <w:pPr>
+        <w:pStyle w:val="ListParagraph"/>
+      </w:pPr>
+      <w:r>
+        <w:t xml:space="preserve">A </w:t>
+      </w:r>
+      <w:proofErr w:type="spellStart"/>
+      <w:r>
         <w:t>SowAction</w:t>
       </w:r>
       <w:proofErr w:type="spellEnd"/>
       <w:r>
-        <w:rPr>
-          <w:b/>
-          <w:bCs/>
-        </w:rPr>
-        <w:t xml:space="preserve">, </w:t>
-      </w:r>
-      <w:proofErr w:type="spellStart"/>
-      <w:r>
-        <w:rPr>
-          <w:b/>
-          <w:bCs/>
-        </w:rPr>
+        <w:t xml:space="preserve"> will have a 33% chance of creating a Crop object where the farmer will sow a seed onto nearby dirt that is unoccupied by Crop object. A </w:t>
+      </w:r>
+      <w:proofErr w:type="spellStart"/>
+      <w:r>
+        <w:t>SowAction</w:t>
+      </w:r>
+      <w:proofErr w:type="spellEnd"/>
+      <w:r>
+        <w:t xml:space="preserve"> will have an attribute of Location to determine whether a Crop should be sow. This allows me to utilize Fail Fast design if a Crop object should not be sown in the current location.</w:t>
+      </w:r>
+    </w:p>
+    <w:p>
+      <w:pPr>
+        <w:pStyle w:val="ListParagraph"/>
+      </w:pPr>
+    </w:p>
+    <w:p>
+      <w:pPr>
+        <w:pStyle w:val="ListParagraph"/>
+      </w:pPr>
+      <w:proofErr w:type="spellStart"/>
+      <w:r>
         <w:t>FertilizeAction</w:t>
       </w:r>
       <w:proofErr w:type="spellEnd"/>
       <w:r>
-        <w:rPr>
-          <w:b/>
-          <w:bCs/>
-        </w:rPr>
-        <w:t xml:space="preserve">, </w:t>
-      </w:r>
-      <w:proofErr w:type="spellStart"/>
-      <w:r>
-        <w:rPr>
-          <w:b/>
-          <w:bCs/>
-        </w:rPr>
+        <w:t xml:space="preserve"> class is created to allow Farmers to fertilize the crops and reducing the time left to ripe by 10 turns. </w:t>
+      </w:r>
+      <w:proofErr w:type="spellStart"/>
+      <w:r>
+        <w:t>FertlizeAction</w:t>
+      </w:r>
+      <w:proofErr w:type="spellEnd"/>
+      <w:r>
+        <w:t xml:space="preserve"> has Crop object attributes to determine if there are Crops objects.</w:t>
+      </w:r>
+    </w:p>
+    <w:p>
+      <w:pPr>
+        <w:pStyle w:val="ListParagraph"/>
+      </w:pPr>
+    </w:p>
+    <w:p>
+      <w:pPr>
+        <w:pStyle w:val="ListParagraph"/>
+      </w:pPr>
+      <w:proofErr w:type="spellStart"/>
+      <w:r>
+        <w:lastRenderedPageBreak/>
         <w:t>HarvestAction</w:t>
       </w:r>
       <w:proofErr w:type="spellEnd"/>
       <w:r>
-        <w:rPr>
-          <w:b/>
-          <w:bCs/>
-        </w:rPr>
-        <w:t xml:space="preserve">), Crop, Food, </w:t>
-      </w:r>
-      <w:proofErr w:type="spellStart"/>
-      <w:r>
-        <w:rPr>
-          <w:b/>
-          <w:bCs/>
-        </w:rPr>
+        <w:t xml:space="preserve"> class is used to act upon Crop objects that are ripe and will return a new Food object which can be used by heal method from Actor class to restore health points. This action also has Crop object as an attribute which checks if the crop is ripe before it is allowed to harvest.</w:t>
+      </w:r>
+    </w:p>
+    <w:p>
+      <w:pPr>
+        <w:pStyle w:val="ListParagraph"/>
+      </w:pPr>
+    </w:p>
+    <w:p>
+      <w:pPr>
+        <w:pStyle w:val="ListParagraph"/>
+      </w:pPr>
+      <w:r>
+        <w:t xml:space="preserve">The Crop class is extended from Ground class as it contains many of the required methods to determine whether the crops is ripe from the tick method. Other methods such as </w:t>
+      </w:r>
+      <w:proofErr w:type="spellStart"/>
+      <w:r>
+        <w:t>canActorEnter</w:t>
+      </w:r>
+      <w:proofErr w:type="spellEnd"/>
+      <w:r>
+        <w:t xml:space="preserve">() and </w:t>
+      </w:r>
+      <w:proofErr w:type="spellStart"/>
+      <w:r>
+        <w:t>getDisplayChar</w:t>
+      </w:r>
+      <w:proofErr w:type="spellEnd"/>
+      <w:r>
+        <w:t>() is useful for UI purposes.</w:t>
+      </w:r>
+    </w:p>
+    <w:p>
+      <w:pPr>
+        <w:pStyle w:val="ListParagraph"/>
+      </w:pPr>
+    </w:p>
+    <w:p>
+      <w:pPr>
+        <w:pStyle w:val="ListParagraph"/>
+      </w:pPr>
+      <w:r>
+        <w:t xml:space="preserve">Food class objects are created from </w:t>
+      </w:r>
+      <w:proofErr w:type="spellStart"/>
+      <w:r>
+        <w:t>HarvestAction</w:t>
+      </w:r>
+      <w:proofErr w:type="spellEnd"/>
+      <w:r>
+        <w:t xml:space="preserve"> by Farmer and Player class and is used for healing. They are extended from </w:t>
+      </w:r>
+      <w:proofErr w:type="spellStart"/>
+      <w:r>
+        <w:t>PortableItem</w:t>
+      </w:r>
+      <w:proofErr w:type="spellEnd"/>
+      <w:r>
+        <w:t xml:space="preserve"> class as the Player should be able to carry the Food object in its inventory.</w:t>
+      </w:r>
+    </w:p>
+    <w:p>
+      <w:pPr>
+        <w:pStyle w:val="ListParagraph"/>
+      </w:pPr>
+    </w:p>
+    <w:p>
+      <w:pPr>
+        <w:pStyle w:val="ListParagraph"/>
+      </w:pPr>
+      <w:proofErr w:type="spellStart"/>
+      <w:r>
+        <w:t>HealAction</w:t>
+      </w:r>
+      <w:proofErr w:type="spellEnd"/>
+      <w:r>
+        <w:t xml:space="preserve"> is a new Action stored within a new Behaviour called </w:t>
+      </w:r>
+      <w:proofErr w:type="spellStart"/>
+      <w:r>
         <w:t>HealBehaviour</w:t>
       </w:r>
       <w:proofErr w:type="spellEnd"/>
       <w:r>
-        <w:rPr>
-          <w:b/>
-          <w:bCs/>
-        </w:rPr>
-        <w:t>(</w:t>
-      </w:r>
-      <w:proofErr w:type="spellStart"/>
-      <w:r>
-        <w:rPr>
-          <w:b/>
-          <w:bCs/>
-        </w:rPr>
+        <w:t xml:space="preserve">. From the original design documentation, we found out that Humans actions are based on its behaviour. Therefore, we have decided to introduce </w:t>
+      </w:r>
+      <w:proofErr w:type="spellStart"/>
+      <w:r>
+        <w:t>HealBehaviour</w:t>
+      </w:r>
+      <w:proofErr w:type="spellEnd"/>
+      <w:r>
+        <w:t xml:space="preserve"> to allow </w:t>
+      </w:r>
+      <w:proofErr w:type="spellStart"/>
+      <w:r>
         <w:t>HealAction</w:t>
       </w:r>
       <w:proofErr w:type="spellEnd"/>
       <w:r>
-        <w:rPr>
-          <w:b/>
-          <w:bCs/>
-        </w:rPr>
-        <w:t>) (Farmers and food)</w:t>
-      </w:r>
-    </w:p>
-    <w:p>
-      <w:pPr>
-        <w:pStyle w:val="ListParagraph"/>
-      </w:pPr>
-      <w:r>
-        <w:t xml:space="preserve">We have decided to create several new actions for the Farmer and Player class. </w:t>
-      </w:r>
-      <w:proofErr w:type="spellStart"/>
-      <w:r>
-        <w:t>SowAction</w:t>
-      </w:r>
-      <w:proofErr w:type="spellEnd"/>
-      <w:r>
-        <w:t xml:space="preserve">, </w:t>
-      </w:r>
-      <w:proofErr w:type="spellStart"/>
-      <w:r>
-        <w:t>FertilizeAction</w:t>
-      </w:r>
-      <w:proofErr w:type="spellEnd"/>
-      <w:r>
-        <w:t xml:space="preserve"> and </w:t>
-      </w:r>
-      <w:proofErr w:type="spellStart"/>
-      <w:r>
-        <w:t>HarvestAction</w:t>
-      </w:r>
-      <w:proofErr w:type="spellEnd"/>
-      <w:r>
-        <w:t xml:space="preserve"> are extended from the Action class and is used to interact with Location of Ground object to produce Crop objects. We have allowed only the Farmer class to have </w:t>
-      </w:r>
-      <w:proofErr w:type="spellStart"/>
-      <w:r>
-        <w:t>FarmBehaviour</w:t>
-      </w:r>
-      <w:proofErr w:type="spellEnd"/>
-      <w:r>
-        <w:t xml:space="preserve"> which consists of </w:t>
-      </w:r>
-      <w:proofErr w:type="spellStart"/>
-      <w:r>
-        <w:t>SowAction</w:t>
-      </w:r>
-      <w:proofErr w:type="spellEnd"/>
-      <w:r>
-        <w:t xml:space="preserve">, </w:t>
-      </w:r>
-      <w:proofErr w:type="spellStart"/>
-      <w:r>
-        <w:t>FertilizeAction</w:t>
-      </w:r>
-      <w:proofErr w:type="spellEnd"/>
-      <w:r>
-        <w:t xml:space="preserve"> and </w:t>
-      </w:r>
-      <w:proofErr w:type="spellStart"/>
-      <w:r>
-        <w:t>HarvestAction</w:t>
-      </w:r>
-      <w:proofErr w:type="spellEnd"/>
-      <w:r>
-        <w:t xml:space="preserve"> while Player will have </w:t>
-      </w:r>
-      <w:proofErr w:type="spellStart"/>
-      <w:r>
-        <w:t>HarvestAction</w:t>
-      </w:r>
-      <w:proofErr w:type="spellEnd"/>
-      <w:r>
-        <w:t xml:space="preserve"> as required which can be retrieved from </w:t>
-      </w:r>
-      <w:proofErr w:type="spellStart"/>
-      <w:r>
-        <w:t>Crop.allowableActions</w:t>
-      </w:r>
-      <w:proofErr w:type="spellEnd"/>
-      <w:r>
-        <w:t>(). If there were to be multiple Farmer objects, they would reuse this behaviour and I will not have to repeat any codes.</w:t>
-      </w:r>
-    </w:p>
-    <w:p>
-      <w:pPr>
-        <w:pStyle w:val="ListParagraph"/>
-      </w:pPr>
-    </w:p>
-    <w:p>
-      <w:pPr>
-        <w:pStyle w:val="ListParagraph"/>
-      </w:pPr>
-      <w:r>
-        <w:t xml:space="preserve">A </w:t>
-      </w:r>
-      <w:proofErr w:type="spellStart"/>
-      <w:r>
-        <w:t>SowAction</w:t>
-      </w:r>
-      <w:proofErr w:type="spellEnd"/>
-      <w:r>
-        <w:t xml:space="preserve"> will have a 33% chance of creating a Crop object where the farmer will sow a seed onto nearby dirt that is unoccupied by Crop object. A </w:t>
-      </w:r>
-      <w:proofErr w:type="spellStart"/>
-      <w:r>
-        <w:t>SowAction</w:t>
-      </w:r>
-      <w:proofErr w:type="spellEnd"/>
-      <w:r>
-        <w:t xml:space="preserve"> will have an attribute of Location to determine whether a Crop should be sow. This allows me to utilize Fail Fast design if a Crop object should not be sown in the current location.</w:t>
-      </w:r>
-    </w:p>
-    <w:p>
-      <w:pPr>
-        <w:pStyle w:val="ListParagraph"/>
-      </w:pPr>
-    </w:p>
-    <w:p>
-      <w:pPr>
-        <w:pStyle w:val="ListParagraph"/>
-      </w:pPr>
-      <w:proofErr w:type="spellStart"/>
-      <w:r>
-        <w:t>FertilizeAction</w:t>
-      </w:r>
-      <w:proofErr w:type="spellEnd"/>
-      <w:r>
-        <w:t xml:space="preserve"> class is created to allow Farmers to fertilize the crops and reducing the time left to ripe by 10 turns. </w:t>
-      </w:r>
-      <w:proofErr w:type="spellStart"/>
-      <w:r>
-        <w:t>FertlizeAction</w:t>
-      </w:r>
-      <w:proofErr w:type="spellEnd"/>
-      <w:r>
-        <w:t xml:space="preserve"> has Crop object attributes to determine if there are Crops objects.</w:t>
-      </w:r>
-    </w:p>
-    <w:p>
-      <w:pPr>
-        <w:pStyle w:val="ListParagraph"/>
-      </w:pPr>
-    </w:p>
-    <w:p>
-      <w:pPr>
-        <w:pStyle w:val="ListParagraph"/>
-      </w:pPr>
-      <w:proofErr w:type="spellStart"/>
-      <w:r>
-        <w:t>HarvestAction</w:t>
-      </w:r>
-      <w:proofErr w:type="spellEnd"/>
-      <w:r>
-        <w:t xml:space="preserve"> class is used to act upon Crop objects that are ripe and will return a new Food object which can be used by heal method from Actor class to restore health points. This action also has Crop object as an attribute which checks if the crop is ripe before it is allowed to harvest.</w:t>
-      </w:r>
-    </w:p>
-    <w:p>
-      <w:pPr>
-        <w:pStyle w:val="ListParagraph"/>
-      </w:pPr>
-    </w:p>
-    <w:p>
-      <w:pPr>
-        <w:pStyle w:val="ListParagraph"/>
-      </w:pPr>
-      <w:r>
-        <w:t xml:space="preserve">The Crop class is extended from Ground class as it contains many of the required methods to determine whether the crops is ripe from the tick method. Other methods such as </w:t>
-      </w:r>
-      <w:proofErr w:type="spellStart"/>
-      <w:r>
-        <w:t>canActorEnter</w:t>
-      </w:r>
-      <w:proofErr w:type="spellEnd"/>
-      <w:r>
-        <w:t xml:space="preserve">() and </w:t>
-      </w:r>
-      <w:proofErr w:type="spellStart"/>
-      <w:r>
-        <w:t>getDisplayChar</w:t>
-      </w:r>
-      <w:proofErr w:type="spellEnd"/>
-      <w:r>
-        <w:t>() is useful for UI purposes.</w:t>
-      </w:r>
-    </w:p>
-    <w:p>
-      <w:pPr>
-        <w:pStyle w:val="ListParagraph"/>
-      </w:pPr>
-    </w:p>
-    <w:p>
-      <w:pPr>
-        <w:pStyle w:val="ListParagraph"/>
-      </w:pPr>
-      <w:r>
-        <w:t xml:space="preserve">Food class objects are created from </w:t>
-      </w:r>
-      <w:proofErr w:type="spellStart"/>
-      <w:r>
-        <w:t>HarvestAction</w:t>
-      </w:r>
-      <w:proofErr w:type="spellEnd"/>
-      <w:r>
-        <w:t xml:space="preserve"> by Farmer and Player class and is used for healing. They are extended from </w:t>
-      </w:r>
-      <w:proofErr w:type="spellStart"/>
-      <w:r>
-        <w:t>PortableItem</w:t>
-      </w:r>
-      <w:proofErr w:type="spellEnd"/>
-      <w:r>
-        <w:t xml:space="preserve"> class as the Player should be able to carry the Food object in its inventory.</w:t>
-      </w:r>
-    </w:p>
-    <w:p>
-      <w:pPr>
-        <w:pStyle w:val="ListParagraph"/>
-      </w:pPr>
-    </w:p>
-    <w:p>
-      <w:pPr>
-        <w:pStyle w:val="ListParagraph"/>
-      </w:pPr>
-      <w:proofErr w:type="spellStart"/>
-      <w:r>
-        <w:t>HealAction</w:t>
-      </w:r>
-      <w:proofErr w:type="spellEnd"/>
-      <w:r>
-        <w:t xml:space="preserve"> is a new Action stored within a new Behaviour called </w:t>
+        <w:t xml:space="preserve"> to be called when a damaged Human decides to recover some health points. This design implementation improves the Human AI instead of wandering around where </w:t>
       </w:r>
       <w:proofErr w:type="spellStart"/>
       <w:r>
@@ -1201,30 +1138,6 @@
       </w:r>
       <w:proofErr w:type="spellEnd"/>
       <w:r>
-        <w:t xml:space="preserve">. From the original design documentation, we found out that Humans actions are based on its behaviour. Therefore, we have decided to introduce </w:t>
-      </w:r>
-      <w:proofErr w:type="spellStart"/>
-      <w:r>
-        <w:t>HealBehaviour</w:t>
-      </w:r>
-      <w:proofErr w:type="spellEnd"/>
-      <w:r>
-        <w:t xml:space="preserve"> to allow </w:t>
-      </w:r>
-      <w:proofErr w:type="spellStart"/>
-      <w:r>
-        <w:t>HealAction</w:t>
-      </w:r>
-      <w:proofErr w:type="spellEnd"/>
-      <w:r>
-        <w:t xml:space="preserve"> to be called when a damaged Human decides to recover some health points. This design implementation improves the Human AI instead of wandering around where </w:t>
-      </w:r>
-      <w:proofErr w:type="spellStart"/>
-      <w:r>
-        <w:t>HealBehaviour</w:t>
-      </w:r>
-      <w:proofErr w:type="spellEnd"/>
-      <w:r>
         <w:t xml:space="preserve"> should be prioritize over wandering. With this design implementation, Player which is an extension of Human class should be able to heal.</w:t>
       </w:r>
     </w:p>
@@ -1242,12 +1155,7 @@
         </w:rPr>
       </w:pPr>
       <w:r>
-        <w:t xml:space="preserve">We have decided to include many new classes to allow further extensibility to the game engine such as having the possibility of having multiple new Crop objects implementation </w:t>
-      </w:r>
-      <w:bookmarkStart w:id="0" w:name="_GoBack"/>
-      <w:bookmarkEnd w:id="0"/>
-      <w:r>
-        <w:t>which produces different kinds of Food object that heals for a different amount. Attributes are assigned to the newly introduced actions to allow Fail Fast design implementation.</w:t>
+        <w:t>We have decided to include many new classes to allow further extensibility to the game engine such as having the possibility of having multiple new Crop objects implementation which produces different kinds of Food object that heals for a different amount. Attributes are assigned to the newly introduced actions to allow Fail Fast design implementation.</w:t>
       </w:r>
       <w:r>
         <w:rPr>

</xml_diff>

<commit_message>
Updated come documentation and design rationale Fix a bug where console didnt display when a zombie's limb is casted off
</commit_message>
<xml_diff>
--- a/design-docs/Design Rational for Assignment 1.docx
+++ b/design-docs/Design Rational for Assignment 1.docx
@@ -333,15 +333,7 @@
         <w:t xml:space="preserve">is overridden to return two possibilities of </w:t>
       </w:r>
       <w:r>
-        <w:t xml:space="preserve">intrinsic weapon which is bite or punch. We decide not to create a new class for this attack action because, we think that no other future implementation of this method is required. Hence, a </w:t>
-      </w:r>
-      <w:proofErr w:type="gramStart"/>
-      <w:r>
-        <w:t>one line</w:t>
-      </w:r>
-      <w:proofErr w:type="gramEnd"/>
-      <w:r>
-        <w:t xml:space="preserve"> code of adding another </w:t>
+        <w:t xml:space="preserve">intrinsic weapon which is bite or punch. We decide not to create a new class for this attack action because, we think that no other future implementation of this method is required. Hence, a one line code of adding another </w:t>
       </w:r>
       <w:proofErr w:type="spellStart"/>
       <w:r>
@@ -490,7 +482,6 @@
         <w:pStyle w:val="ListParagraph"/>
       </w:pPr>
       <w:r>
-        <w:lastRenderedPageBreak/>
         <w:t xml:space="preserve">This class is also responsible of </w:t>
       </w:r>
       <w:r>
@@ -518,10 +509,7 @@
         <w:t xml:space="preserve"> In addition to that, a method is created to have the probability of dropping weapon the zombie is holding whenever the function to knock of zombie arm is called. Again, this follows the principle where ‘class should be responsible for their own properties’ because everything related to zombie’s broken limb a placed inside this class.</w:t>
       </w:r>
       <w:r>
-        <w:t xml:space="preserve"> </w:t>
-      </w:r>
-      <w:r>
-        <w:t xml:space="preserve">This class also have a method called </w:t>
+        <w:t xml:space="preserve"> This class also have a method called </w:t>
       </w:r>
       <w:proofErr w:type="spellStart"/>
       <w:r>
@@ -529,19 +517,13 @@
       </w:r>
       <w:proofErr w:type="spellEnd"/>
       <w:r>
-        <w:t xml:space="preserve"> </w:t>
-      </w:r>
-      <w:r>
-        <w:t xml:space="preserve">to check if a zombie </w:t>
+        <w:t xml:space="preserve"> to check if a zombie </w:t>
       </w:r>
       <w:r>
         <w:t>can</w:t>
       </w:r>
       <w:r>
-        <w:t xml:space="preserve"> perform any move action in this round if it has a broken leg. It keeps a counter of tick to determine how many round this zombie hasn’t move</w:t>
-      </w:r>
-      <w:r>
-        <w:t>.</w:t>
+        <w:t xml:space="preserve"> perform any move action in this round if it has a broken leg. It keeps a counter of tick to determine how many round this zombie hasn’t move.</w:t>
       </w:r>
     </w:p>
     <w:p>
@@ -748,23 +730,27 @@
       </w:r>
       <w:proofErr w:type="spellEnd"/>
       <w:r>
-        <w:t xml:space="preserve"> for extensibility purposes</w:t>
-      </w:r>
-      <w:r>
-        <w:t xml:space="preserve">. </w:t>
-      </w:r>
-      <w:r>
-        <w:t xml:space="preserve">This allows the </w:t>
-      </w:r>
-      <w:r>
-        <w:t>Human (not player human and player)</w:t>
-      </w:r>
-      <w:r>
-        <w:t xml:space="preserve"> to craft weapons from </w:t>
-      </w:r>
-      <w:proofErr w:type="spellStart"/>
-      <w:r>
-        <w:t>ZombieLeg</w:t>
+        <w:t xml:space="preserve"> for extensibility purposes.</w:t>
+      </w:r>
+      <w:r>
+        <w:t xml:space="preserve"> If we decide to implement other weapon that can be crafted into other weapons, then we can simple reuse this class or in other word, we reduce code repetition. </w:t>
+      </w:r>
+      <w:r>
+        <w:t xml:space="preserve"> </w:t>
+      </w:r>
+    </w:p>
+    <w:p>
+      <w:pPr>
+        <w:pStyle w:val="ListParagraph"/>
+      </w:pPr>
+    </w:p>
+    <w:p>
+      <w:pPr>
+        <w:pStyle w:val="ListParagraph"/>
+      </w:pPr>
+      <w:proofErr w:type="spellStart"/>
+      <w:r>
+        <w:t>ZombieClub</w:t>
       </w:r>
       <w:proofErr w:type="spellEnd"/>
       <w:r>
@@ -772,42 +758,10 @@
       </w:r>
       <w:proofErr w:type="spellStart"/>
       <w:r>
-        <w:t>ZombieHand</w:t>
-      </w:r>
-      <w:proofErr w:type="spellEnd"/>
-      <w:r>
-        <w:t xml:space="preserve"> into </w:t>
-      </w:r>
-      <w:proofErr w:type="spellStart"/>
-      <w:r>
         <w:t>ZombieMace</w:t>
       </w:r>
       <w:proofErr w:type="spellEnd"/>
       <w:r>
-        <w:t xml:space="preserve"> and </w:t>
-      </w:r>
-      <w:proofErr w:type="spellStart"/>
-      <w:r>
-        <w:t>ZombieClub</w:t>
-      </w:r>
-      <w:proofErr w:type="spellEnd"/>
-      <w:r>
-        <w:t xml:space="preserve"> respectively. </w:t>
-      </w:r>
-      <w:proofErr w:type="spellStart"/>
-      <w:r>
-        <w:t>ZombieClub</w:t>
-      </w:r>
-      <w:proofErr w:type="spellEnd"/>
-      <w:r>
-        <w:t xml:space="preserve"> and </w:t>
-      </w:r>
-      <w:proofErr w:type="spellStart"/>
-      <w:r>
-        <w:t>ZombieMace</w:t>
-      </w:r>
-      <w:proofErr w:type="spellEnd"/>
-      <w:r>
         <w:t xml:space="preserve"> are extended from </w:t>
       </w:r>
       <w:proofErr w:type="spellStart"/>
@@ -817,6 +771,9 @@
       <w:proofErr w:type="spellEnd"/>
       <w:r>
         <w:t xml:space="preserve"> class.</w:t>
+      </w:r>
+      <w:r>
+        <w:t xml:space="preserve"> The creation of these class allow us to instantiate a new instance anywhere on the map easily and we decided not to implement it in the zombie class, to adhere to the delegation principles to avoid having a long zombie class.</w:t>
       </w:r>
     </w:p>
     <w:p/>
@@ -941,12 +898,7 @@
         <w:pStyle w:val="ListParagraph"/>
       </w:pPr>
       <w:r>
-        <w:t>We have decided to create several new actions for the Far</w:t>
-      </w:r>
-      <w:bookmarkStart w:id="0" w:name="_GoBack"/>
-      <w:bookmarkEnd w:id="0"/>
-      <w:r>
-        <w:t xml:space="preserve">mer and Player class. </w:t>
+        <w:t xml:space="preserve">We have decided to create several new actions for the Farmer and Player class. </w:t>
       </w:r>
       <w:proofErr w:type="spellStart"/>
       <w:r>
@@ -1061,7 +1013,6 @@
       </w:pPr>
       <w:proofErr w:type="spellStart"/>
       <w:r>
-        <w:lastRenderedPageBreak/>
         <w:t>FertilizeAction</w:t>
       </w:r>
       <w:proofErr w:type="spellEnd"/>

</xml_diff>

<commit_message>
- Fixed zombie not dropping       weapon when no arm -Updated design rationale
</commit_message>
<xml_diff>
--- a/design-docs/Design Rational for Assignment 1.docx
+++ b/design-docs/Design Rational for Assignment 1.docx
@@ -186,7 +186,10 @@
       </w:r>
       <w:proofErr w:type="spellEnd"/>
       <w:r>
-        <w:t xml:space="preserve"> class. We created this class, to make it easier to create an instance of this weapon every time a zombie’s limb fall off.</w:t>
+        <w:t xml:space="preserve"> class. We created this class, to make it easier to create an instance of this weapon every time a zombie’s limb fall off</w:t>
+      </w:r>
+      <w:r>
+        <w:t xml:space="preserve"> to reduce repetition.</w:t>
       </w:r>
       <w:r>
         <w:t xml:space="preserve"> This allow us to instantiate this item onto a location of the game map easily as well as allowing any actor to pick it up as a weapon.</w:t>
@@ -221,66 +224,129 @@
           <w:bCs/>
         </w:rPr>
       </w:pPr>
-      <w:proofErr w:type="spellStart"/>
-      <w:r>
-        <w:rPr>
-          <w:b/>
-          <w:bCs/>
-        </w:rPr>
-        <w:t>BiteAction</w:t>
-      </w:r>
-      <w:proofErr w:type="spellEnd"/>
-    </w:p>
-    <w:p>
-      <w:pPr>
-        <w:pStyle w:val="ListParagraph"/>
-      </w:pPr>
-      <w:r>
-        <w:t xml:space="preserve">A new class for bite action is created and it will be implemented inside the </w:t>
-      </w:r>
-      <w:proofErr w:type="spellStart"/>
-      <w:r>
-        <w:t>GetIntrinsicWeapon</w:t>
-      </w:r>
-      <w:proofErr w:type="spellEnd"/>
-      <w:r>
-        <w:t xml:space="preserve"> method</w:t>
-      </w:r>
-      <w:r>
-        <w:t xml:space="preserve"> to add the probability of having a bite attack. The reason it is added here instead of adding it to the </w:t>
-      </w:r>
-      <w:r>
-        <w:t xml:space="preserve">weapon </w:t>
-      </w:r>
-      <w:r>
-        <w:t xml:space="preserve">because biting </w:t>
-      </w:r>
-      <w:r>
-        <w:t>it’s</w:t>
-      </w:r>
-      <w:r>
-        <w:t xml:space="preserve"> an attack from a part of the zombie (i.e. not weapon), hence its more suitable to have it in the </w:t>
-      </w:r>
-      <w:proofErr w:type="spellStart"/>
-      <w:r>
-        <w:rPr>
-          <w:i/>
-          <w:iCs/>
-        </w:rPr>
-        <w:t>GetIntrinsicWeapon</w:t>
-      </w:r>
-      <w:proofErr w:type="spellEnd"/>
-      <w:r>
-        <w:t xml:space="preserve"> method</w:t>
-      </w:r>
-      <w:r>
-        <w:t xml:space="preserve">. This class will increase modularity and extensivity of the code, where if any other actor </w:t>
-      </w:r>
-      <w:r>
-        <w:t>requires</w:t>
-      </w:r>
-      <w:r>
-        <w:t xml:space="preserve"> the bite action, we can reuse this class. </w:t>
+      <w:r>
+        <w:rPr>
+          <w:b/>
+          <w:bCs/>
+        </w:rPr>
+        <w:t xml:space="preserve">Zombie </w:t>
+      </w:r>
+      <w:r>
+        <w:rPr>
+          <w:b/>
+          <w:bCs/>
+        </w:rPr>
+        <w:t>class</w:t>
+      </w:r>
+    </w:p>
+    <w:p>
+      <w:pPr>
+        <w:pStyle w:val="ListParagraph"/>
+      </w:pPr>
+      <w:r>
+        <w:t xml:space="preserve">The zombie </w:t>
+      </w:r>
+      <w:proofErr w:type="spellStart"/>
+      <w:r>
+        <w:t>getIntrinsicWeapon</w:t>
+      </w:r>
+      <w:proofErr w:type="spellEnd"/>
+      <w:r>
+        <w:t xml:space="preserve"> </w:t>
+      </w:r>
+      <w:r>
+        <w:t xml:space="preserve">method </w:t>
+      </w:r>
+      <w:r>
+        <w:t xml:space="preserve">is overridden to return two possibilities of </w:t>
+      </w:r>
+      <w:r>
+        <w:t xml:space="preserve">intrinsic weapon which is bite or punch. We decide not to create a new class for this attack action because, we think that no other future implementation of this method is required. Hence, a one line code of adding another </w:t>
+      </w:r>
+      <w:proofErr w:type="spellStart"/>
+      <w:r>
+        <w:t>I</w:t>
+      </w:r>
+      <w:r>
+        <w:t>ntrinsicweapon</w:t>
+      </w:r>
+      <w:proofErr w:type="spellEnd"/>
+      <w:r>
+        <w:t xml:space="preserve"> class instance is enough for now</w:t>
+      </w:r>
+      <w:r>
+        <w:t>, to reduce the number of unnecessary class.</w:t>
+      </w:r>
+      <w:bookmarkStart w:id="0" w:name="_GoBack"/>
+      <w:bookmarkEnd w:id="0"/>
+    </w:p>
+    <w:p>
+      <w:pPr>
+        <w:pStyle w:val="ListParagraph"/>
+        <w:rPr>
+          <w:b/>
+          <w:bCs/>
+        </w:rPr>
+      </w:pPr>
+    </w:p>
+    <w:p>
+      <w:pPr>
+        <w:ind w:left="720"/>
+      </w:pPr>
+      <w:r>
+        <w:t xml:space="preserve">The probability of the zombies saying brains is implemented in the </w:t>
+      </w:r>
+      <w:proofErr w:type="spellStart"/>
+      <w:r>
+        <w:t>playTurn</w:t>
+      </w:r>
+      <w:proofErr w:type="spellEnd"/>
+      <w:r>
+        <w:t xml:space="preserve"> function where in every turn it takes it will have a probability of saying ‘</w:t>
+      </w:r>
+      <w:proofErr w:type="spellStart"/>
+      <w:r>
+        <w:t>Brainns</w:t>
+      </w:r>
+      <w:proofErr w:type="spellEnd"/>
+      <w:r>
+        <w:t xml:space="preserve">’. This is implemented in </w:t>
+      </w:r>
+      <w:proofErr w:type="spellStart"/>
+      <w:r>
+        <w:t>playTurn</w:t>
+      </w:r>
+      <w:proofErr w:type="spellEnd"/>
+      <w:r>
+        <w:t xml:space="preserve"> instead of making it an action because, in every turn an actor can only take </w:t>
+      </w:r>
+      <w:r>
+        <w:t>one</w:t>
+      </w:r>
+      <w:r>
+        <w:t xml:space="preserve"> action. We decided that we should not waste a turn for zombie just to say ‘</w:t>
+      </w:r>
+      <w:proofErr w:type="spellStart"/>
+      <w:r>
+        <w:t>Brainns</w:t>
+      </w:r>
+      <w:proofErr w:type="spellEnd"/>
+      <w:r>
+        <w:t>’</w:t>
+      </w:r>
+      <w:r>
+        <w:t>, so at the start of each turn the zombie will have a 10% chance of saying ‘</w:t>
+      </w:r>
+      <w:proofErr w:type="spellStart"/>
+      <w:r>
+        <w:t>Brainns</w:t>
+      </w:r>
+      <w:proofErr w:type="spellEnd"/>
+      <w:r>
+        <w:t>’</w:t>
+      </w:r>
+      <w:r>
+        <w:t>.</w:t>
       </w:r>
     </w:p>
     <w:p/>
@@ -301,176 +367,46 @@
           <w:b/>
           <w:bCs/>
         </w:rPr>
-        <w:t xml:space="preserve">Zombie </w:t>
-      </w:r>
-      <w:r>
-        <w:rPr>
-          <w:b/>
-          <w:bCs/>
-        </w:rPr>
-        <w:t>class</w:t>
-      </w:r>
-    </w:p>
-    <w:p>
-      <w:pPr>
-        <w:pStyle w:val="ListParagraph"/>
-      </w:pPr>
-      <w:r>
-        <w:t xml:space="preserve">The zombie </w:t>
-      </w:r>
-      <w:proofErr w:type="spellStart"/>
-      <w:r>
-        <w:t>getIntrinsicWeapon</w:t>
-      </w:r>
-      <w:proofErr w:type="spellEnd"/>
+        <w:t>Limb class</w:t>
+      </w:r>
+    </w:p>
+    <w:p>
+      <w:pPr>
+        <w:pStyle w:val="ListParagraph"/>
+      </w:pPr>
+      <w:r>
+        <w:t>A class limb that keeps track of the number of limbs a zombie has left is created</w:t>
+      </w:r>
+      <w:r>
+        <w:t xml:space="preserve"> instead of putting a counter in the zombie class</w:t>
+      </w:r>
+      <w:r>
+        <w:t>. This follows the design principle that ‘</w:t>
+      </w:r>
+      <w:r>
+        <w:t>c</w:t>
+      </w:r>
+      <w:r>
+        <w:t>lasses should be responsible for their own properties’, where in this case</w:t>
+      </w:r>
+      <w:r>
+        <w:t>, the purpose of this class is to keep track of a zombie’s limb</w:t>
+      </w:r>
+      <w:r>
+        <w:t xml:space="preserve">. This makes future code </w:t>
+      </w:r>
+      <w:r>
+        <w:t>refactoring</w:t>
+      </w:r>
+      <w:r>
+        <w:t xml:space="preserve"> easier</w:t>
+      </w:r>
+      <w:r>
+        <w:t>.</w:t>
+      </w:r>
       <w:r>
         <w:t xml:space="preserve"> </w:t>
       </w:r>
-      <w:r>
-        <w:t xml:space="preserve">method </w:t>
-      </w:r>
-      <w:r>
-        <w:t xml:space="preserve">is overridden to return two possibilities of </w:t>
-      </w:r>
-      <w:r>
-        <w:t xml:space="preserve">intrinsic weapon which is bite or punch. We decide not to create a new class for this attack action because, we think that no other future implementation of this method is required. Hence, a one line code of adding another </w:t>
-      </w:r>
-      <w:proofErr w:type="spellStart"/>
-      <w:r>
-        <w:t>intrinsicweapon</w:t>
-      </w:r>
-      <w:proofErr w:type="spellEnd"/>
-      <w:r>
-        <w:t xml:space="preserve"> class instance is enough for now.</w:t>
-      </w:r>
-    </w:p>
-    <w:p>
-      <w:pPr>
-        <w:pStyle w:val="ListParagraph"/>
-        <w:rPr>
-          <w:b/>
-          <w:bCs/>
-        </w:rPr>
-      </w:pPr>
-    </w:p>
-    <w:p>
-      <w:pPr>
-        <w:ind w:left="720"/>
-      </w:pPr>
-      <w:r>
-        <w:t xml:space="preserve">The probability of the zombies saying brains is implemented in the </w:t>
-      </w:r>
-      <w:proofErr w:type="spellStart"/>
-      <w:r>
-        <w:t>playTurn</w:t>
-      </w:r>
-      <w:proofErr w:type="spellEnd"/>
-      <w:r>
-        <w:t xml:space="preserve"> function where in every turn it takes it will have a probability of saying ‘</w:t>
-      </w:r>
-      <w:proofErr w:type="spellStart"/>
-      <w:r>
-        <w:t>Brainns</w:t>
-      </w:r>
-      <w:proofErr w:type="spellEnd"/>
-      <w:r>
-        <w:t xml:space="preserve">’. This is implemented in </w:t>
-      </w:r>
-      <w:proofErr w:type="spellStart"/>
-      <w:r>
-        <w:t>playTurn</w:t>
-      </w:r>
-      <w:proofErr w:type="spellEnd"/>
-      <w:r>
-        <w:t xml:space="preserve"> instead of making it an action because, in every turn an actor can only take </w:t>
-      </w:r>
-      <w:r>
-        <w:t>one</w:t>
-      </w:r>
-      <w:r>
-        <w:t xml:space="preserve"> action. We decided that we should not waste a turn for zombie just to say ‘</w:t>
-      </w:r>
-      <w:proofErr w:type="spellStart"/>
-      <w:r>
-        <w:t>Brainns</w:t>
-      </w:r>
-      <w:proofErr w:type="spellEnd"/>
-      <w:r>
-        <w:t>’</w:t>
-      </w:r>
-      <w:r>
-        <w:t>, so at the start of each turn the zombie will have a 10% chance of saying ‘</w:t>
-      </w:r>
-      <w:proofErr w:type="spellStart"/>
-      <w:r>
-        <w:t>Brainns</w:t>
-      </w:r>
-      <w:proofErr w:type="spellEnd"/>
-      <w:r>
-        <w:t>’</w:t>
-      </w:r>
-      <w:r>
-        <w:t>.</w:t>
-      </w:r>
-    </w:p>
-    <w:p/>
-    <w:p>
-      <w:pPr>
-        <w:pStyle w:val="ListParagraph"/>
-        <w:numPr>
-          <w:ilvl w:val="0"/>
-          <w:numId w:val="1"/>
-        </w:numPr>
-        <w:rPr>
-          <w:b/>
-          <w:bCs/>
-        </w:rPr>
-      </w:pPr>
-      <w:r>
-        <w:rPr>
-          <w:b/>
-          <w:bCs/>
-        </w:rPr>
-        <w:t>Limb class</w:t>
-      </w:r>
-    </w:p>
-    <w:p>
-      <w:pPr>
-        <w:pStyle w:val="ListParagraph"/>
-      </w:pPr>
-      <w:r>
-        <w:t>A class limb that keeps track of the number of limbs a zombie has left is created</w:t>
-      </w:r>
-      <w:r>
-        <w:t xml:space="preserve"> instead of putting a counter in the zombie class</w:t>
-      </w:r>
-      <w:r>
-        <w:t>. This follows the design principle that ‘</w:t>
-      </w:r>
-      <w:r>
-        <w:t>c</w:t>
-      </w:r>
-      <w:r>
-        <w:t>lasses should be responsible for their own properties’, where in this case</w:t>
-      </w:r>
-      <w:r>
-        <w:t>, the purpose of this class is to keep track of a zombie’s limb</w:t>
-      </w:r>
-      <w:r>
-        <w:t xml:space="preserve">. This makes future code </w:t>
-      </w:r>
-      <w:r>
-        <w:t>refactoring</w:t>
-      </w:r>
-      <w:r>
-        <w:t xml:space="preserve"> easier</w:t>
-      </w:r>
-      <w:r>
-        <w:t>.</w:t>
-      </w:r>
-      <w:r>
-        <w:t xml:space="preserve"> </w:t>
-      </w:r>
     </w:p>
     <w:p>
       <w:pPr>
@@ -517,7 +453,11 @@
       </w:r>
       <w:proofErr w:type="spellEnd"/>
       <w:r>
-        <w:t xml:space="preserve"> to check if a zombie </w:t>
+        <w:t xml:space="preserve"> to check </w:t>
+      </w:r>
+      <w:r>
+        <w:lastRenderedPageBreak/>
+        <w:t xml:space="preserve">if a zombie </w:t>
       </w:r>
       <w:r>
         <w:t>can</w:t>

</xml_diff>